<commit_message>
add files and edit summary / write up
</commit_message>
<xml_diff>
--- a/6mFU_paper/20180615_Teen_Sleep_6mFU_Summary.docx
+++ b/6mFU_paper/20180615_Teen_Sleep_6mFU_Summary.docx
@@ -98,7 +98,16 @@
         <w:t xml:space="preserve">, as well as </w:t>
       </w:r>
       <w:r>
-        <w:t xml:space="preserve">a wide range of psychological and physical problems, </w:t>
+        <w:t>a wide range of psychological and physical problems</w:t>
+      </w:r>
+      <w:r>
+        <w:t xml:space="preserve"> </w:t>
+      </w:r>
+      <w:r>
+        <w:t>in adolescents</w:t>
+      </w:r>
+      <w:r>
+        <w:t xml:space="preserve">, </w:t>
       </w:r>
       <w:r>
         <w:t>including depression, anxiety</w:t>
@@ -107,7 +116,76 @@
         <w:t xml:space="preserve">, substance use, </w:t>
       </w:r>
       <w:r>
-        <w:t>XXX</w:t>
+        <w:t xml:space="preserve">and </w:t>
+      </w:r>
+      <w:r>
+        <w:t>suicidal ideation</w:t>
+      </w:r>
+      <w:r>
+        <w:t xml:space="preserve">. </w:t>
+      </w:r>
+      <w:r>
+        <w:t>Mounting evidence</w:t>
+      </w:r>
+      <w:r>
+        <w:t xml:space="preserve"> suggest</w:t>
+      </w:r>
+      <w:r>
+        <w:t>s</w:t>
+      </w:r>
+      <w:r>
+        <w:t xml:space="preserve"> that </w:t>
+      </w:r>
+      <w:r>
+        <w:t>sleep deprivation</w:t>
+      </w:r>
+      <w:r>
+        <w:t xml:space="preserve"> and social jetlag</w:t>
+      </w:r>
+      <w:r>
+        <w:t xml:space="preserve"> are</w:t>
+      </w:r>
+      <w:r>
+        <w:t xml:space="preserve"> prevalent </w:t>
+      </w:r>
+      <w:r>
+        <w:t>during</w:t>
+      </w:r>
+      <w:r>
+        <w:t xml:space="preserve"> adolescence</w:t>
+      </w:r>
+      <w:r>
+        <w:t xml:space="preserve"> </w:t>
+      </w:r>
+      <w:r>
+        <w:fldChar w:fldCharType="begin" w:fldLock="1"/>
+      </w:r>
+      <w:r>
+        <w:instrText>ADDIN CSL_CITATION {"citationItems":[{"id":"ITEM-1","itemData":{"DOI":"10.1016/j.sleep.2010.11.008","ISBN":"1389-9457","ISSN":"13899457","PMID":"21257344","abstract":"Adolescent sleep health is becoming increasingly recognized internationally as a significant concern, with many countries reporting high incidences of sleep disturbance in our youth. Notwithstanding the value of findings obtained from each large-scale survey of adolescent sleep performed within individual countries, the field lacks synthesis and analysis of adolescent sleep studies into a single review. This review presents findings from a meta-analysis of 41 surveys of worldwide adolescent sleep patterns and problems published in the last decade (1999-2010). Sleep patterns tended to delay with increasing age, restricting school-night sleep. Notably, Asian adolescents' bedtimes were later than peers from North America and Europe, resulting in less total sleep time on school nights and a tendency for higher rates of daytime sleepiness. Weekend sleep data were generally consistent worldwide, with bedtimes 2+ hours later and more total sleep time obtained. We note a worldwide delayed sleep-wake behavior pattern exists consistent with symptoms of Delayed Sleep Phase Disorder, which may be exacerbated by cultural factors. Recommendations for future surveys of adolescent sleep patterns are discussed and provided in light of current methodological limitations and gaps in the literature. ?? 2010 Elsevier B.V.","author":[{"dropping-particle":"","family":"Gradisar","given":"Michael","non-dropping-particle":"","parse-names":false,"suffix":""},{"dropping-particle":"","family":"Gardner","given":"Greg","non-dropping-particle":"","parse-names":false,"suffix":""},{"dropping-particle":"","family":"Dohnt","given":"Hayley","non-dropping-particle":"","parse-names":false,"suffix":""}],"container-title":"Sleep Medicine","id":"ITEM-1","issue":"2","issued":{"date-parts":[["2011"]]},"page":"110-118","publisher":"Elsevier B.V.","title":"Recent worldwide sleep patterns and problems during adolescence: A review and meta-analysis of age, region, and sleep","type":"article-journal","volume":"12"},"uris":["http://www.mendeley.com/documents/?uuid=1071122f-9418-411f-9887-86b458ef24f4"]},{"id":"ITEM-2","itemData":{"DOI":"10.1016/j.sleep.2006.12.002","ISBN":"1389-9457 (Print)","ISSN":"13899457","PMID":"17383934","abstract":"Sleep/wake timing shifts later in young humans during the second decade of life. In this review we describe sleep/wake patterns, changes in these patterns across adolescence, and evidence for the role of environmental, psychosocial, and biological factors underlying these changes. A two-process model incorporating circadian (Process C) and sleep/wake homeostatic (Process S) components is outlined. This model may help us to understand how developmental changes translate to shifted sleep/wake patterns. Delayed sleep phase syndrome (DSPS), which has a typical onset during the second decade of life, may be an extreme manifestation of homeostatic and circadian changes in adolescence. We describe symptoms, prevalence, and possible etiology of DSPS, as well as treatment approaches in adolescents. ?? 2006 Elsevier B.V. All rights reserved.","author":[{"dropping-particle":"","family":"Crowley","given":"Stephanie J.","non-dropping-particle":"","parse-names":false,"suffix":""},{"dropping-particle":"","family":"Acebo","given":"Christine","non-dropping-particle":"","parse-names":false,"suffix":""},{"dropping-particle":"","family":"Carskadon","given":"Mary A.","non-dropping-particle":"","parse-names":false,"suffix":""}],"container-title":"Sleep Medicine","id":"ITEM-2","issue":"6","issued":{"date-parts":[["2007"]]},"page":"602-612","title":"Sleep, circadian rhythms, and delayed phase in adolescence","type":"article-journal","volume":"8"},"prefix":"e.g., ","uris":["http://www.mendeley.com/documents/?uuid=8848fe08-465b-4e40-9617-8d009d08d82a"]}],"mendeley":{"formattedCitation":"(e.g., Crowley, Acebo, &amp; Carskadon, 2007; Gradisar, Gardner, &amp; Dohnt, 2011)","plainTextFormattedCitation":"(e.g., Crowley, Acebo, &amp; Carskadon, 2007; Gradisar, Gardner, &amp; Dohnt, 2011)","previouslyFormattedCitation":"(Crowley, Acebo, &amp; Carskadon, 2007; Gradisar, Gardner, &amp; Dohnt, 2011)"},"properties":{"noteIndex":0},"schema":"https://github.com/citation-style-language/schema/raw/master/csl-citation.json"}</w:instrText>
+      </w:r>
+      <w:r>
+        <w:fldChar w:fldCharType="separate"/>
+      </w:r>
+      <w:r>
+        <w:rPr>
+          <w:noProof/>
+        </w:rPr>
+        <w:t>(e.g., Crowley, Acebo, &amp; Carskadon, 2007; Gradisar, Gardner, &amp; Dohnt, 2011)</w:t>
+      </w:r>
+      <w:r>
+        <w:fldChar w:fldCharType="end"/>
+      </w:r>
+      <w:r>
+        <w:t>, rendering more risk for psychopathology</w:t>
+      </w:r>
+      <w:r>
+        <w:t xml:space="preserve"> and other heal</w:t>
+      </w:r>
+      <w:r>
+        <w:t>th problems</w:t>
+      </w:r>
+      <w:r>
+        <w:t xml:space="preserve"> (XXX)</w:t>
       </w:r>
       <w:r>
         <w:t xml:space="preserve">. </w:t>
@@ -356,7 +434,11 @@
         <w:t xml:space="preserve"> in multiple mental and physical health domains through improving sleep and circadian problems</w:t>
       </w:r>
       <w:r>
-        <w:t xml:space="preserve"> from pre- to post-treatment</w:t>
+        <w:t xml:space="preserve"> from pre- </w:t>
+      </w:r>
+      <w:r>
+        <w:lastRenderedPageBreak/>
+        <w:t>to post-treatment</w:t>
       </w:r>
       <w:r>
         <w:t xml:space="preserve"> (</w:t>
@@ -425,7 +507,6 @@
         </w:sectPr>
       </w:pPr>
       <w:r>
-        <w:lastRenderedPageBreak/>
         <w:t xml:space="preserve">The </w:t>
       </w:r>
       <w:r>
@@ -753,12 +834,14 @@
       <w:r>
         <w:rPr>
           <w:color w:val="FF0000"/>
+          <w:highlight w:val="yellow"/>
         </w:rPr>
         <w:t>for the last 3 months</w:t>
       </w:r>
       <w:r>
         <w:rPr>
           <w:color w:val="FF0000"/>
+          <w:highlight w:val="yellow"/>
         </w:rPr>
         <w:t xml:space="preserve"> (How was 3-month determined?)</w:t>
       </w:r>
@@ -1036,7 +1119,7 @@
         <w:fldChar w:fldCharType="begin" w:fldLock="1"/>
       </w:r>
       <w:r>
-        <w:instrText>ADDIN CSL_CITATION {"citationItems":[{"id":"ITEM-1","itemData":{"DOI":"10.1037/a0038655","ISBN":"0022-006X","ISSN":"1939-2117","PMID":"25622197","abstract":"OBJECTIVE: To determine if a treatment for interepisode bipolar disorder I patients with insomnia improves mood state, sleep, and functioning. METHOD: Alongside psychiatric care, interepisode bipolar disorder I participants with insomnia were randomly allocated to a bipolar disorder-specific modification of cognitive behavior therapy for insomnia (CBTI-BP; n = 30) or psychoeducation (PE; n = 28) as a comparison condition. Outcomes were assessed at baseline, the end of 8 sessions of treatment, and 6 months later. This pilot was conducted to determine initial feasibility and generate effect size estimates. RESULTS: During the 6-month follow-up, the CBTI-BP group had fewer days in a bipolar episode relative to the PE group (3.3 days vs. 25.5 days). The CBTI-BP group also experienced a significantly lower hypomania/mania relapse rate (4.6% vs. 31.6%) and a marginally lower overall mood episode relapse rate (13.6% vs. 42.1%) compared with the PE group. Relative to PE, CBTI-BP reduced insomnia severity and led to higher rates of insomnia remission at posttreatment and marginally higher rates at 6 months. Both CBTI-BP and PE showed statistically significant improvement on selected sleep and functional impairment measures. The effects of treatment were well sustained through follow-up for most outcomes, although some decline on secondary sleep benefits was observed. CONCLUSIONS: CBTI-BP was associated with reduced risk of mood episode relapse and improved sleep and functioning on certain outcomes in bipolar disorder. Hence, sleep disturbance appears to be an important pathway contributing to bipolar disorder. The need to develop bipolar disorder-specific sleep diary scoring standards is highlighted. (PsycINFO Database Record","author":[{"dropping-particle":"","family":"Harvey","given":"Allison G","non-dropping-particle":"","parse-names":false,"suffix":""},{"dropping-particle":"","family":"Soehner","given":"Adriane M","non-dropping-particle":"","parse-names":false,"suffix":""},{"dropping-particle":"","family":"Kaplan","given":"Kate A","non-dropping-particle":"","parse-names":false,"suffix":""},{"dropping-particle":"","family":"Hein","given":"Kerrie","non-dropping-particle":"","parse-names":false,"suffix":""},{"dropping-particle":"","family":"Lee","given":"Jason","non-dropping-particle":"","parse-names":false,"suffix":""},{"dropping-particle":"","family":"Kanady","given":"Jennifer","non-dropping-particle":"","parse-names":false,"suffix":""},{"dropping-particle":"","family":"Li","given":"Descartes","non-dropping-particle":"","parse-names":false,"suffix":""},{"dropping-particle":"","family":"Rabe-Hesketh","given":"Sophia","non-dropping-particle":"","parse-names":false,"suffix":""},{"dropping-particle":"","family":"Ketter","given":"Terence A","non-dropping-particle":"","parse-names":false,"suffix":""},{"dropping-particle":"","family":"Neylan","given":"Thomas C","non-dropping-particle":"","parse-names":false,"suffix":""},{"dropping-particle":"","family":"Buysse","given":"Daniel J","non-dropping-particle":"","parse-names":false,"suffix":""}],"container-title":"Journal of Consulting and Clinical Psychology","id":"ITEM-1","issue":"3","issued":{"date-parts":[["2015"]]},"page":"564-577","title":"Treating insomnia improves mood state, sleep, and functioning in bipolar disorder: A pilot randomized controlled trial.","type":"article-journal","volume":"83"},"uris":["http://www.mendeley.com/documents/?uuid=67e6068a-6335-47a7-bef6-314d64f9923c"]}],"mendeley":{"formattedCitation":"(Harvey et al., 2015)","plainTextFormattedCitation":"(Harvey et al., 2015)"},"properties":{"noteIndex":0},"schema":"https://github.com/citation-style-language/schema/raw/master/csl-citation.json"}</w:instrText>
+        <w:instrText>ADDIN CSL_CITATION {"citationItems":[{"id":"ITEM-1","itemData":{"DOI":"10.1037/a0038655","ISBN":"0022-006X","ISSN":"1939-2117","PMID":"25622197","abstract":"OBJECTIVE: To determine if a treatment for interepisode bipolar disorder I patients with insomnia improves mood state, sleep, and functioning. METHOD: Alongside psychiatric care, interepisode bipolar disorder I participants with insomnia were randomly allocated to a bipolar disorder-specific modification of cognitive behavior therapy for insomnia (CBTI-BP; n = 30) or psychoeducation (PE; n = 28) as a comparison condition. Outcomes were assessed at baseline, the end of 8 sessions of treatment, and 6 months later. This pilot was conducted to determine initial feasibility and generate effect size estimates. RESULTS: During the 6-month follow-up, the CBTI-BP group had fewer days in a bipolar episode relative to the PE group (3.3 days vs. 25.5 days). The CBTI-BP group also experienced a significantly lower hypomania/mania relapse rate (4.6% vs. 31.6%) and a marginally lower overall mood episode relapse rate (13.6% vs. 42.1%) compared with the PE group. Relative to PE, CBTI-BP reduced insomnia severity and led to higher rates of insomnia remission at posttreatment and marginally higher rates at 6 months. Both CBTI-BP and PE showed statistically significant improvement on selected sleep and functional impairment measures. The effects of treatment were well sustained through follow-up for most outcomes, although some decline on secondary sleep benefits was observed. CONCLUSIONS: CBTI-BP was associated with reduced risk of mood episode relapse and improved sleep and functioning on certain outcomes in bipolar disorder. Hence, sleep disturbance appears to be an important pathway contributing to bipolar disorder. The need to develop bipolar disorder-specific sleep diary scoring standards is highlighted. (PsycINFO Database Record","author":[{"dropping-particle":"","family":"Harvey","given":"Allison G","non-dropping-particle":"","parse-names":false,"suffix":""},{"dropping-particle":"","family":"Soehner","given":"Adriane M","non-dropping-particle":"","parse-names":false,"suffix":""},{"dropping-particle":"","family":"Kaplan","given":"Kate A","non-dropping-particle":"","parse-names":false,"suffix":""},{"dropping-particle":"","family":"Hein","given":"Kerrie","non-dropping-particle":"","parse-names":false,"suffix":""},{"dropping-particle":"","family":"Lee","given":"Jason","non-dropping-particle":"","parse-names":false,"suffix":""},{"dropping-particle":"","family":"Kanady","given":"Jennifer","non-dropping-particle":"","parse-names":false,"suffix":""},{"dropping-particle":"","family":"Li","given":"Descartes","non-dropping-particle":"","parse-names":false,"suffix":""},{"dropping-particle":"","family":"Rabe-Hesketh","given":"Sophia","non-dropping-particle":"","parse-names":false,"suffix":""},{"dropping-particle":"","family":"Ketter","given":"Terence A","non-dropping-particle":"","parse-names":false,"suffix":""},{"dropping-particle":"","family":"Neylan","given":"Thomas C","non-dropping-particle":"","parse-names":false,"suffix":""},{"dropping-particle":"","family":"Buysse","given":"Daniel J","non-dropping-particle":"","parse-names":false,"suffix":""}],"container-title":"Journal of Consulting and Clinical Psychology","id":"ITEM-1","issue":"3","issued":{"date-parts":[["2015"]]},"page":"564-577","title":"Treating insomnia improves mood state, sleep, and functioning in bipolar disorder: A pilot randomized controlled trial.","type":"article-journal","volume":"83"},"uris":["http://www.mendeley.com/documents/?uuid=67e6068a-6335-47a7-bef6-314d64f9923c"]}],"mendeley":{"formattedCitation":"(Harvey et al., 2015)","plainTextFormattedCitation":"(Harvey et al., 2015)","previouslyFormattedCitation":"(Harvey et al., 2015)"},"properties":{"noteIndex":0},"schema":"https://github.com/citation-style-language/schema/raw/master/csl-citation.json"}</w:instrText>
       </w:r>
       <w:r>
         <w:fldChar w:fldCharType="separate"/>
@@ -1432,7 +1515,22 @@
         <w:t xml:space="preserve">Standardized sleep diary was used (Carney et al., 2012). </w:t>
       </w:r>
       <w:r>
-        <w:t>The following variables are derived using sleep diary: 1) weeknight t</w:t>
+        <w:t>The following variables are derived using sleep diary</w:t>
+      </w:r>
+      <w:r>
+        <w:t xml:space="preserve"> [</w:t>
+      </w:r>
+      <w:r>
+        <w:rPr>
+          <w:highlight w:val="yellow"/>
+        </w:rPr>
+        <w:t>check main paper supplement on SD index derivation</w:t>
+      </w:r>
+      <w:r>
+        <w:t>]</w:t>
+      </w:r>
+      <w:r>
+        <w:t>: 1) weeknight t</w:t>
       </w:r>
       <w:r>
         <w:t>ot</w:t>
@@ -2757,6 +2855,12 @@
         <w:t>. Physical domain was assessed by deriving a composite of  the Physical Health Questionnaire-15</w:t>
       </w:r>
       <w:r>
+        <w:rPr>
+          <w:color w:val="000000"/>
+        </w:rPr>
+        <w:t xml:space="preserve"> </w:t>
+      </w:r>
+      <w:r>
         <w:fldChar w:fldCharType="begin" w:fldLock="1"/>
       </w:r>
       <w:r>
@@ -3317,8 +3421,7 @@
         <w:adjustRightInd w:val="0"/>
         <w:spacing w:line="480" w:lineRule="auto"/>
         <w:rPr>
-          <w:rFonts w:eastAsia="SimSun"/>
-          <w:color w:val="222222"/>
+          <w:b/>
         </w:rPr>
       </w:pPr>
       <w:r>
@@ -3329,12 +3432,7 @@
         <w:t>conducted in Stata 15</w:t>
       </w:r>
       <w:r>
-        <w:t xml:space="preserve"> (XXX</w:t>
-      </w:r>
-      <w:bookmarkStart w:id="1" w:name="_GoBack"/>
-      <w:bookmarkEnd w:id="1"/>
-      <w:r>
-        <w:t>)</w:t>
+        <w:t xml:space="preserve"> (XXX)</w:t>
       </w:r>
       <w:r>
         <w:t xml:space="preserve">. All analyses were </w:t>
@@ -3513,6 +3611,7 @@
         </w:rPr>
         <w:t xml:space="preserve">ition, time, and the moderator. </w:t>
       </w:r>
+      <w:bookmarkStart w:id="1" w:name="_GoBack"/>
       <w:r>
         <w:rPr>
           <w:rFonts w:eastAsia="SimSun"/>
@@ -3525,28 +3624,124 @@
           <w:rFonts w:eastAsia="SimSun"/>
           <w:color w:val="222222"/>
         </w:rPr>
-        <w:t xml:space="preserve">s procedure. </w:t>
+        <w:t>s procedure</w:t>
       </w:r>
       <w:r>
         <w:rPr>
           <w:rFonts w:eastAsia="SimSun"/>
           <w:color w:val="222222"/>
         </w:rPr>
-        <w:t xml:space="preserve">[Add more detail here </w:t>
+        <w:t xml:space="preserve"> for </w:t>
       </w:r>
       <w:r>
         <w:rPr>
           <w:rFonts w:eastAsia="SimSun"/>
           <w:color w:val="222222"/>
         </w:rPr>
-        <w:t>XXX</w:t>
+        <w:t xml:space="preserve">the confirmatory analyses </w:t>
       </w:r>
       <w:r>
         <w:rPr>
           <w:rFonts w:eastAsia="SimSun"/>
           <w:color w:val="222222"/>
         </w:rPr>
+        <w:t>of</w:t>
+      </w:r>
+      <w:r>
+        <w:rPr>
+          <w:rFonts w:eastAsia="SimSun"/>
+          <w:color w:val="222222"/>
+        </w:rPr>
+        <w:t xml:space="preserve"> the </w:t>
+      </w:r>
+      <w:r>
+        <w:rPr>
+          <w:rFonts w:eastAsia="SimSun"/>
+          <w:color w:val="222222"/>
+        </w:rPr>
+        <w:t>primary outcomes in Aim</w:t>
+      </w:r>
+      <w:r>
+        <w:rPr>
+          <w:rFonts w:eastAsia="SimSun"/>
+          <w:color w:val="222222"/>
+        </w:rPr>
+        <w:t>s</w:t>
+      </w:r>
+      <w:r>
+        <w:rPr>
+          <w:rFonts w:eastAsia="SimSun"/>
+          <w:color w:val="222222"/>
+        </w:rPr>
+        <w:t xml:space="preserve"> 1 and 2, and for </w:t>
+      </w:r>
+      <w:r>
+        <w:rPr>
+          <w:rFonts w:eastAsia="SimSun"/>
+          <w:color w:val="222222"/>
+        </w:rPr>
+        <w:t xml:space="preserve">the exploratory </w:t>
+      </w:r>
+      <w:r>
+        <w:rPr>
+          <w:rFonts w:eastAsia="SimSun"/>
+          <w:color w:val="222222"/>
+        </w:rPr>
+        <w:t>analyses</w:t>
+      </w:r>
+      <w:r>
+        <w:rPr>
+          <w:rFonts w:eastAsia="SimSun"/>
+          <w:color w:val="222222"/>
+        </w:rPr>
+        <w:t xml:space="preserve"> concerning treatment moderators in </w:t>
+      </w:r>
+      <w:r>
+        <w:rPr>
+          <w:rFonts w:eastAsia="SimSun"/>
+          <w:color w:val="222222"/>
+        </w:rPr>
+        <w:t>Aim 3</w:t>
+      </w:r>
+      <w:r>
+        <w:rPr>
+          <w:rFonts w:eastAsia="SimSun"/>
+          <w:color w:val="222222"/>
+        </w:rPr>
+        <w:t xml:space="preserve">. </w:t>
+      </w:r>
+      <w:bookmarkEnd w:id="1"/>
+      <w:r>
+        <w:rPr>
+          <w:rFonts w:eastAsia="SimSun"/>
+          <w:color w:val="222222"/>
+          <w:highlight w:val="yellow"/>
+        </w:rPr>
+        <w:t xml:space="preserve">[Add more detail here </w:t>
+      </w:r>
+      <w:r>
+        <w:rPr>
+          <w:rFonts w:eastAsia="SimSun"/>
+          <w:color w:val="222222"/>
+          <w:highlight w:val="yellow"/>
+        </w:rPr>
+        <w:t>XXX</w:t>
+      </w:r>
+      <w:r>
+        <w:rPr>
+          <w:rFonts w:eastAsia="SimSun"/>
+          <w:color w:val="222222"/>
+          <w:highlight w:val="yellow"/>
+        </w:rPr>
         <w:t>]</w:t>
+      </w:r>
+      <w:r>
+        <w:rPr>
+          <w:rFonts w:eastAsia="SimSun"/>
+          <w:color w:val="222222"/>
+          <w:highlight w:val="yellow"/>
+        </w:rPr>
+        <w:t>.</w:t>
       </w:r>
       <w:r>
         <w:rPr>
@@ -3558,51 +3753,20 @@
     </w:p>
     <w:p>
       <w:pPr>
+        <w:autoSpaceDE w:val="0"/>
+        <w:autoSpaceDN w:val="0"/>
+        <w:adjustRightInd w:val="0"/>
         <w:spacing w:line="480" w:lineRule="auto"/>
+        <w:jc w:val="center"/>
+        <w:rPr>
+          <w:rFonts w:eastAsia="SimSun"/>
+          <w:color w:val="222222"/>
+        </w:rPr>
       </w:pPr>
       <w:r>
-        <w:t>Aim 1 &amp; 2: copy from main paper, using multilevel modeling</w:t>
-      </w:r>
-    </w:p>
-    <w:p>
-      <w:pPr>
-        <w:spacing w:line="480" w:lineRule="auto"/>
-      </w:pPr>
-      <w:r>
-        <w:t xml:space="preserve">Aim 3: </w:t>
-      </w:r>
-      <w:r>
-        <w:t xml:space="preserve">treatment by time by </w:t>
-      </w:r>
-      <w:r>
-        <w:t xml:space="preserve">moderator three-way interaction. </w:t>
-      </w:r>
-    </w:p>
-    <w:p>
-      <w:pPr>
-        <w:spacing w:line="480" w:lineRule="auto"/>
         <w:rPr>
           <w:b/>
         </w:rPr>
-      </w:pPr>
-      <w:r>
-        <w:rPr>
-          <w:b/>
-        </w:rPr>
-        <w:br w:type="page"/>
-      </w:r>
-    </w:p>
-    <w:p>
-      <w:pPr>
-        <w:spacing w:line="480" w:lineRule="auto"/>
-        <w:contextualSpacing/>
-        <w:jc w:val="center"/>
-      </w:pPr>
-      <w:r>
-        <w:rPr>
-          <w:b/>
-        </w:rPr>
-        <w:lastRenderedPageBreak/>
         <w:t>Results</w:t>
       </w:r>
     </w:p>
@@ -3757,13 +3921,16 @@
         <w:t xml:space="preserve">The primary sleep and circadian outcomes are </w:t>
       </w:r>
       <w:r>
-        <w:t xml:space="preserve">TST weeknights, BT weeknights, and CMEP. </w:t>
+        <w:t>weeknight TST</w:t>
+      </w:r>
+      <w:r>
+        <w:t xml:space="preserve">, BT weeknights, and CMEP. </w:t>
       </w:r>
       <w:r>
         <w:t xml:space="preserve">Relative to PE, </w:t>
       </w:r>
       <w:r>
-        <w:t xml:space="preserve">TranS-C was only </w:t>
+        <w:t xml:space="preserve">TranS-C was </w:t>
       </w:r>
       <w:r>
         <w:t>associated</w:t>
@@ -3775,7 +3942,7 @@
         <w:t xml:space="preserve">greater </w:t>
       </w:r>
       <w:r>
-        <w:t xml:space="preserve">reduction in eveningness preference </w:t>
+        <w:t xml:space="preserve">reduction in eveningness </w:t>
       </w:r>
       <w:r>
         <w:t xml:space="preserve">as indexed by greater </w:t>
@@ -3908,7 +4075,11 @@
         <w:t>The a</w:t>
       </w:r>
       <w:r>
-        <w:t xml:space="preserve">dditional treatment gains associated with TranS-C </w:t>
+        <w:t xml:space="preserve">dditional treatment </w:t>
+      </w:r>
+      <w:r>
+        <w:lastRenderedPageBreak/>
+        <w:t xml:space="preserve">gains associated with TranS-C </w:t>
       </w:r>
       <w:r>
         <w:t xml:space="preserve">relative to PE </w:t>
@@ -4001,11 +4172,7 @@
         <w:t xml:space="preserve">For sleepiness, </w:t>
       </w:r>
       <w:r>
-        <w:t xml:space="preserve">both TranS-C and PE exhibited significant </w:t>
-      </w:r>
-      <w:r>
-        <w:lastRenderedPageBreak/>
-        <w:t xml:space="preserve">decrease from post to follow-up, so there was no advantage of TranS-C over PE </w:t>
+        <w:t xml:space="preserve">both TranS-C and PE exhibited significant decrease from post to follow-up, so there was no advantage of TranS-C over PE </w:t>
       </w:r>
       <w:r>
         <w:t>by 6-month</w:t>
@@ -4260,7 +4427,11 @@
         <w:t>one of the five parent-report composite risk scores was significantly different between treatment conditions from baseline to posttreatment or 6-month follow-up.</w:t>
       </w:r>
       <w:r>
-        <w:t xml:space="preserve"> There was a significant treatment by time interaction from posttreatment to 6-month follow-up in favor of PE, such that there was significantly more reduction in the parent-report composite scores in the behavioral domain for PE over TranS-C during that period</w:t>
+        <w:t xml:space="preserve"> There was a significant treatment by time interaction from posttreatment to 6-month follow-up in favor of PE, such that </w:t>
+      </w:r>
+      <w:r>
+        <w:lastRenderedPageBreak/>
+        <w:t>there was significantly more reduction in the parent-report composite scores in the behavioral domain for PE over TranS-C during that period</w:t>
       </w:r>
       <w:r>
         <w:t xml:space="preserve">, although there was no significant difference between treatment </w:t>
@@ -4305,11 +4476,7 @@
         <w:t xml:space="preserve"> subscale</w:t>
       </w:r>
       <w:r>
-        <w:t xml:space="preserve">, there </w:t>
-      </w:r>
-      <w:r>
-        <w:lastRenderedPageBreak/>
-        <w:t xml:space="preserve">was a significant advantage of TranS-C </w:t>
+        <w:t xml:space="preserve">, there was a significant advantage of TranS-C </w:t>
       </w:r>
       <w:r>
         <w:t>relative to</w:t>
@@ -4585,6 +4752,7 @@
         <w:ind w:firstLine="720"/>
       </w:pPr>
       <w:r>
+        <w:lastRenderedPageBreak/>
         <w:t xml:space="preserve">For the number </w:t>
       </w:r>
       <w:r>
@@ -4666,7 +4834,6 @@
         <w:rPr>
           <w:i/>
         </w:rPr>
-        <w:lastRenderedPageBreak/>
         <w:t>p</w:t>
       </w:r>
       <w:r>
@@ -49557,7 +49724,7 @@
 </file>
 
 <file path=customXml/itemProps1.xml><?xml version="1.0" encoding="utf-8"?>
-<ds:datastoreItem xmlns:ds="http://schemas.openxmlformats.org/officeDocument/2006/customXml" ds:itemID="{F94DBDF3-5A2A-924B-BFFA-C075C7DC92D3}">
+<ds:datastoreItem xmlns:ds="http://schemas.openxmlformats.org/officeDocument/2006/customXml" ds:itemID="{32B673AF-E8F9-2440-A85A-093632E085EB}">
   <ds:schemaRefs>
     <ds:schemaRef ds:uri="http://schemas.openxmlformats.org/officeDocument/2006/bibliography"/>
   </ds:schemaRefs>

</xml_diff>

<commit_message>
edited results and 3-way interaction graphs
</commit_message>
<xml_diff>
--- a/6mFU_paper/20180615_Teen_Sleep_6mFU_Summary.docx
+++ b/6mFU_paper/20180615_Teen_Sleep_6mFU_Summary.docx
@@ -829,7 +829,31 @@
         <w:t xml:space="preserve"> and had a 7-day sleep diary sh</w:t>
       </w:r>
       <w:r>
-        <w:t xml:space="preserve">owing a sleep onset time of 10:40pm or later for 10-13 year olds, 11pm or later for 14-16 year olds, and 11:20pm or later for 17-18 year olds at least 3 nights per week </w:t>
+        <w:t xml:space="preserve">owing a sleep onset time of 10:40pm or later for 10-13 year </w:t>
+      </w:r>
+      <w:proofErr w:type="spellStart"/>
+      <w:r>
+        <w:t>olds</w:t>
+      </w:r>
+      <w:proofErr w:type="spellEnd"/>
+      <w:r>
+        <w:t xml:space="preserve">, 11pm or later for 14-16 year </w:t>
+      </w:r>
+      <w:proofErr w:type="spellStart"/>
+      <w:r>
+        <w:t>olds</w:t>
+      </w:r>
+      <w:proofErr w:type="spellEnd"/>
+      <w:r>
+        <w:t xml:space="preserve">, and 11:20pm or later for 17-18 year </w:t>
+      </w:r>
+      <w:proofErr w:type="spellStart"/>
+      <w:r>
+        <w:t>olds</w:t>
+      </w:r>
+      <w:proofErr w:type="spellEnd"/>
+      <w:r>
+        <w:t xml:space="preserve"> at least 3 nights per week </w:t>
       </w:r>
       <w:r>
         <w:rPr>
@@ -1236,7 +1260,25 @@
           <w:sz w:val="22"/>
           <w:szCs w:val="22"/>
         </w:rPr>
-        <w:t>Cognitive Behavior Therapy. 2009;38:35-42.</w:t>
+        <w:t xml:space="preserve">Cognitive Behavior Therapy. </w:t>
+      </w:r>
+      <w:proofErr w:type="gramStart"/>
+      <w:r>
+        <w:rPr>
+          <w:rFonts w:eastAsia="SimSun"/>
+          <w:sz w:val="22"/>
+          <w:szCs w:val="22"/>
+        </w:rPr>
+        <w:t>2009;38:35</w:t>
+      </w:r>
+      <w:proofErr w:type="gramEnd"/>
+      <w:r>
+        <w:rPr>
+          <w:rFonts w:eastAsia="SimSun"/>
+          <w:sz w:val="22"/>
+          <w:szCs w:val="22"/>
+        </w:rPr>
+        <w:t>-42.</w:t>
       </w:r>
     </w:p>
     <w:p>
@@ -1349,7 +1391,21 @@
         <w:rPr>
           <w:rFonts w:eastAsia="SimSun"/>
         </w:rPr>
-        <w:t>assessment was conducted during which the KSADS and questionnaires were completed.</w:t>
+        <w:t xml:space="preserve">assessment was conducted during which the </w:t>
+      </w:r>
+      <w:proofErr w:type="spellStart"/>
+      <w:r>
+        <w:rPr>
+          <w:rFonts w:eastAsia="SimSun"/>
+        </w:rPr>
+        <w:t>KSADS</w:t>
+      </w:r>
+      <w:proofErr w:type="spellEnd"/>
+      <w:r>
+        <w:rPr>
+          <w:rFonts w:eastAsia="SimSun"/>
+        </w:rPr>
+        <w:t xml:space="preserve"> and questionnaires were completed.</w:t>
       </w:r>
     </w:p>
     <w:p>
@@ -1536,7 +1592,15 @@
         <w:t>ot</w:t>
       </w:r>
       <w:r>
-        <w:t xml:space="preserve">al sleep time (TST), calculated as </w:t>
+        <w:t>al sleep time (</w:t>
+      </w:r>
+      <w:proofErr w:type="spellStart"/>
+      <w:r>
+        <w:t>TST</w:t>
+      </w:r>
+      <w:proofErr w:type="spellEnd"/>
+      <w:r>
+        <w:t xml:space="preserve">), calculated as </w:t>
       </w:r>
       <w:r>
         <w:t>XXX</w:t>
@@ -1550,9 +1614,11 @@
       <w:r>
         <w:t xml:space="preserve">; 3) weeknight-weekend discrepancy in </w:t>
       </w:r>
+      <w:proofErr w:type="spellStart"/>
       <w:r>
         <w:t>TST</w:t>
       </w:r>
+      <w:proofErr w:type="spellEnd"/>
       <w:r>
         <w:t xml:space="preserve">; 4) </w:t>
       </w:r>
@@ -1563,7 +1629,15 @@
         <w:t xml:space="preserve">. </w:t>
       </w:r>
       <w:r>
-        <w:t xml:space="preserve">Weeknight TST and bedtime </w:t>
+        <w:t xml:space="preserve">Weeknight </w:t>
+      </w:r>
+      <w:proofErr w:type="spellStart"/>
+      <w:r>
+        <w:t>TST</w:t>
+      </w:r>
+      <w:proofErr w:type="spellEnd"/>
+      <w:r>
+        <w:t xml:space="preserve"> and bedtime </w:t>
       </w:r>
       <w:r>
         <w:t>are</w:t>
@@ -1641,7 +1715,49 @@
         <w:rPr>
           <w:rFonts w:eastAsia="SimSun"/>
         </w:rPr>
-        <w:t>16. Giannotti F, Cortesi F, Sebastiani T, Ottaviano S. Circadian preference, sleep and daytime</w:t>
+        <w:t xml:space="preserve">16. Giannotti F, </w:t>
+      </w:r>
+      <w:proofErr w:type="spellStart"/>
+      <w:r>
+        <w:rPr>
+          <w:rFonts w:eastAsia="SimSun"/>
+        </w:rPr>
+        <w:t>Cortesi</w:t>
+      </w:r>
+      <w:proofErr w:type="spellEnd"/>
+      <w:r>
+        <w:rPr>
+          <w:rFonts w:eastAsia="SimSun"/>
+        </w:rPr>
+        <w:t xml:space="preserve"> F, </w:t>
+      </w:r>
+      <w:proofErr w:type="spellStart"/>
+      <w:r>
+        <w:rPr>
+          <w:rFonts w:eastAsia="SimSun"/>
+        </w:rPr>
+        <w:t>Sebastiani</w:t>
+      </w:r>
+      <w:proofErr w:type="spellEnd"/>
+      <w:r>
+        <w:rPr>
+          <w:rFonts w:eastAsia="SimSun"/>
+        </w:rPr>
+        <w:t xml:space="preserve"> T, </w:t>
+      </w:r>
+      <w:proofErr w:type="spellStart"/>
+      <w:r>
+        <w:rPr>
+          <w:rFonts w:eastAsia="SimSun"/>
+        </w:rPr>
+        <w:t>Ottaviano</w:t>
+      </w:r>
+      <w:proofErr w:type="spellEnd"/>
+      <w:r>
+        <w:rPr>
+          <w:rFonts w:eastAsia="SimSun"/>
+        </w:rPr>
+        <w:t xml:space="preserve"> S. Circadian preference, sleep and daytime</w:t>
       </w:r>
     </w:p>
     <w:p>
@@ -1657,7 +1773,21 @@
         <w:rPr>
           <w:rFonts w:eastAsia="SimSun"/>
         </w:rPr>
-        <w:t>behaviour in adolescence. Journal of Sleep Research. 2002;11:191-199.</w:t>
+        <w:t xml:space="preserve">behaviour in adolescence. Journal of Sleep Research. </w:t>
+      </w:r>
+      <w:proofErr w:type="gramStart"/>
+      <w:r>
+        <w:rPr>
+          <w:rFonts w:eastAsia="SimSun"/>
+        </w:rPr>
+        <w:t>2002;11:191</w:t>
+      </w:r>
+      <w:proofErr w:type="gramEnd"/>
+      <w:r>
+        <w:rPr>
+          <w:rFonts w:eastAsia="SimSun"/>
+        </w:rPr>
+        <w:t>-199.</w:t>
       </w:r>
     </w:p>
     <w:p>
@@ -1674,7 +1804,63 @@
           <w:rFonts w:eastAsia="SimSun"/>
         </w:rPr>
         <w:lastRenderedPageBreak/>
-        <w:t>56. Borisenkov MF, Perminova EV, Kosova AL. Chronotype, sleep length, and school achievement of 11- to 23-year-old students in northern European Russia. Chronobiology International. 2010;27:1259-1270.</w:t>
+        <w:t xml:space="preserve">56. </w:t>
+      </w:r>
+      <w:proofErr w:type="spellStart"/>
+      <w:r>
+        <w:rPr>
+          <w:rFonts w:eastAsia="SimSun"/>
+        </w:rPr>
+        <w:t>Borisenkov</w:t>
+      </w:r>
+      <w:proofErr w:type="spellEnd"/>
+      <w:r>
+        <w:rPr>
+          <w:rFonts w:eastAsia="SimSun"/>
+        </w:rPr>
+        <w:t xml:space="preserve"> MF, </w:t>
+      </w:r>
+      <w:proofErr w:type="spellStart"/>
+      <w:r>
+        <w:rPr>
+          <w:rFonts w:eastAsia="SimSun"/>
+        </w:rPr>
+        <w:t>Perminova</w:t>
+      </w:r>
+      <w:proofErr w:type="spellEnd"/>
+      <w:r>
+        <w:rPr>
+          <w:rFonts w:eastAsia="SimSun"/>
+        </w:rPr>
+        <w:t xml:space="preserve"> EV, </w:t>
+      </w:r>
+      <w:proofErr w:type="spellStart"/>
+      <w:r>
+        <w:rPr>
+          <w:rFonts w:eastAsia="SimSun"/>
+        </w:rPr>
+        <w:t>Kosova</w:t>
+      </w:r>
+      <w:proofErr w:type="spellEnd"/>
+      <w:r>
+        <w:rPr>
+          <w:rFonts w:eastAsia="SimSun"/>
+        </w:rPr>
+        <w:t xml:space="preserve"> AL. Chronotype, sleep length, and school achievement of 11- to 23-year-old students in northern European Russia. Chronobiology International. </w:t>
+      </w:r>
+      <w:proofErr w:type="gramStart"/>
+      <w:r>
+        <w:rPr>
+          <w:rFonts w:eastAsia="SimSun"/>
+        </w:rPr>
+        <w:t>2010;27:1259</w:t>
+      </w:r>
+      <w:proofErr w:type="gramEnd"/>
+      <w:r>
+        <w:rPr>
+          <w:rFonts w:eastAsia="SimSun"/>
+        </w:rPr>
+        <w:t>-1270.</w:t>
       </w:r>
     </w:p>
     <w:p>
@@ -1690,7 +1876,35 @@
         <w:rPr>
           <w:rFonts w:eastAsia="SimSun"/>
         </w:rPr>
-        <w:t>57. Carskadon MA, Vieira C, Acebo C. Association between puberty and delayed phase preference. Sleep. 1993;16:258-262.</w:t>
+        <w:t xml:space="preserve">57. Carskadon MA, Vieira C, </w:t>
+      </w:r>
+      <w:proofErr w:type="spellStart"/>
+      <w:r>
+        <w:rPr>
+          <w:rFonts w:eastAsia="SimSun"/>
+        </w:rPr>
+        <w:t>Acebo</w:t>
+      </w:r>
+      <w:proofErr w:type="spellEnd"/>
+      <w:r>
+        <w:rPr>
+          <w:rFonts w:eastAsia="SimSun"/>
+        </w:rPr>
+        <w:t xml:space="preserve"> C. Association between puberty and delayed phase preference. Sleep. </w:t>
+      </w:r>
+      <w:proofErr w:type="gramStart"/>
+      <w:r>
+        <w:rPr>
+          <w:rFonts w:eastAsia="SimSun"/>
+        </w:rPr>
+        <w:t>1993;16:258</w:t>
+      </w:r>
+      <w:proofErr w:type="gramEnd"/>
+      <w:r>
+        <w:rPr>
+          <w:rFonts w:eastAsia="SimSun"/>
+        </w:rPr>
+        <w:t>-262.</w:t>
       </w:r>
     </w:p>
     <w:p>
@@ -1706,7 +1920,35 @@
         <w:rPr>
           <w:rFonts w:eastAsia="SimSun"/>
         </w:rPr>
-        <w:t>58. Kim S, Dueker GL, Hasher L, Goldstein D. Children's time of day preference: Age, gender and ethnic differences. Personality and Individual Differences. 2002;33:1083-1090.</w:t>
+        <w:t xml:space="preserve">58. Kim S, </w:t>
+      </w:r>
+      <w:proofErr w:type="spellStart"/>
+      <w:r>
+        <w:rPr>
+          <w:rFonts w:eastAsia="SimSun"/>
+        </w:rPr>
+        <w:t>Dueker</w:t>
+      </w:r>
+      <w:proofErr w:type="spellEnd"/>
+      <w:r>
+        <w:rPr>
+          <w:rFonts w:eastAsia="SimSun"/>
+        </w:rPr>
+        <w:t xml:space="preserve"> GL, Hasher L, Goldstein D. Children's time of day preference: Age, gender and ethnic differences. Personality and Individual Differences. </w:t>
+      </w:r>
+      <w:proofErr w:type="gramStart"/>
+      <w:r>
+        <w:rPr>
+          <w:rFonts w:eastAsia="SimSun"/>
+        </w:rPr>
+        <w:t>2002;33:1083</w:t>
+      </w:r>
+      <w:proofErr w:type="gramEnd"/>
+      <w:r>
+        <w:rPr>
+          <w:rFonts w:eastAsia="SimSun"/>
+        </w:rPr>
+        <w:t>-1090.</w:t>
       </w:r>
     </w:p>
     <w:p>
@@ -1973,7 +2215,23 @@
           <w:i/>
         </w:rPr>
         <w:tab/>
-        <w:t>Pittsburgh Sleep Quality Index (PSQI)</w:t>
+        <w:t>Pittsburgh Sleep Quality Index (</w:t>
+      </w:r>
+      <w:proofErr w:type="spellStart"/>
+      <w:r>
+        <w:rPr>
+          <w:b/>
+          <w:i/>
+        </w:rPr>
+        <w:t>PSQI</w:t>
+      </w:r>
+      <w:proofErr w:type="spellEnd"/>
+      <w:r>
+        <w:rPr>
+          <w:b/>
+          <w:i/>
+        </w:rPr>
+        <w:t>)</w:t>
       </w:r>
       <w:r>
         <w:rPr>
@@ -1988,7 +2246,25 @@
           <w:iCs/>
           <w:color w:val="000000"/>
         </w:rPr>
-        <w:t>The PSQI consists of 19 self-reported items on a 4-point scale assessing sleep in the past mont</w:t>
+        <w:t xml:space="preserve">The </w:t>
+      </w:r>
+      <w:proofErr w:type="spellStart"/>
+      <w:r>
+        <w:rPr>
+          <w:bCs/>
+          <w:iCs/>
+          <w:color w:val="000000"/>
+        </w:rPr>
+        <w:t>PSQI</w:t>
+      </w:r>
+      <w:proofErr w:type="spellEnd"/>
+      <w:r>
+        <w:rPr>
+          <w:bCs/>
+          <w:iCs/>
+          <w:color w:val="000000"/>
+        </w:rPr>
+        <w:t xml:space="preserve"> consists of 19 self-reported items on a 4-point scale assessing sleep in the past mont</w:t>
       </w:r>
       <w:r>
         <w:rPr>
@@ -2479,7 +2755,35 @@
         <w:rPr>
           <w:color w:val="000000"/>
         </w:rPr>
-        <w:t xml:space="preserve"> respectively. The CDRS is 17-item rating scale with possible scores ranging from 17 to 113, and higher scores indicating depression. The MASC is a 39-item scale with possible scores ranging from 0 to 117, and higher scores indicating more anxiety. </w:t>
+        <w:t xml:space="preserve"> respectively. The </w:t>
+      </w:r>
+      <w:proofErr w:type="spellStart"/>
+      <w:r>
+        <w:rPr>
+          <w:color w:val="000000"/>
+        </w:rPr>
+        <w:t>CDRS</w:t>
+      </w:r>
+      <w:proofErr w:type="spellEnd"/>
+      <w:r>
+        <w:rPr>
+          <w:color w:val="000000"/>
+        </w:rPr>
+        <w:t xml:space="preserve"> is 17-item rating scale with possible scores ranging from 17 to 113, and higher scores indicating depression. The </w:t>
+      </w:r>
+      <w:proofErr w:type="spellStart"/>
+      <w:r>
+        <w:rPr>
+          <w:color w:val="000000"/>
+        </w:rPr>
+        <w:t>MASC</w:t>
+      </w:r>
+      <w:proofErr w:type="spellEnd"/>
+      <w:r>
+        <w:rPr>
+          <w:color w:val="000000"/>
+        </w:rPr>
+        <w:t xml:space="preserve"> is a 39-item scale with possible scores ranging from 0 to 117, and higher scores indicating more anxiety. </w:t>
       </w:r>
     </w:p>
     <w:p>
@@ -2605,7 +2909,21 @@
         <w:rPr>
           <w:color w:val="000000"/>
         </w:rPr>
-        <w:t xml:space="preserve">. The ACS is a 20-item questionnaire, whose scores range from 4 to 80, with higher scores demarcating better attention control. To keep the directionality of the present study we reverse coded the ACS so higher scores meant greater risk in the cognitive composite. We used 6 items from the YSAS, where higher scores indicated more cognitive and school problems. </w:t>
+        <w:t xml:space="preserve">. The ACS is a 20-item questionnaire, whose scores range from 4 to 80, with higher scores demarcating better attention control. To keep the directionality of the present study we reverse coded the ACS so higher scores meant greater risk in the cognitive composite. We used 6 items from the </w:t>
+      </w:r>
+      <w:proofErr w:type="spellStart"/>
+      <w:r>
+        <w:rPr>
+          <w:color w:val="000000"/>
+        </w:rPr>
+        <w:t>YSAS</w:t>
+      </w:r>
+      <w:proofErr w:type="spellEnd"/>
+      <w:r>
+        <w:rPr>
+          <w:color w:val="000000"/>
+        </w:rPr>
+        <w:t xml:space="preserve">, where higher scores indicated more cognitive and school problems. </w:t>
       </w:r>
     </w:p>
     <w:p>
@@ -2906,13 +3224,35 @@
         <w:fldChar w:fldCharType="end"/>
       </w:r>
       <w:r>
-        <w:t>. The PHQ-15 is a 15-item questionnaire with scores ranging from 0 to 30, more physical complaints are indicated by a higher score. MAQ is questionnaire designed to assess activity levels, with scores indicating number of hours active or exercising in a week. A higher score was indicative of a more active and exercise rich life.</w:t>
+        <w:t xml:space="preserve">. The PHQ-15 is a 15-item questionnaire with scores ranging from 0 to 30, more physical complaints are indicated by a higher score. </w:t>
+      </w:r>
+      <w:proofErr w:type="spellStart"/>
+      <w:r>
+        <w:t>MAQ</w:t>
+      </w:r>
+      <w:proofErr w:type="spellEnd"/>
+      <w:r>
+        <w:t xml:space="preserve"> is questionnaire designed to assess activity levels, with scores indicating number of hours active or exercising in a week. A higher score was indicative of a more active and exercise rich life.</w:t>
       </w:r>
       <w:r>
         <w:rPr>
           <w:color w:val="000000"/>
         </w:rPr>
-        <w:t xml:space="preserve"> To maintain directionality of risk in the physical domain the PHQ-15 was reverse coded to combine with MAQ to generate a composite score. Thereafter, the composite was reverse coded as to have higher scores indicate higher risk in the physical domain. </w:t>
+        <w:t xml:space="preserve"> To maintain directionality of risk in the physical domain the PHQ-15 was reverse coded to combine with </w:t>
+      </w:r>
+      <w:proofErr w:type="spellStart"/>
+      <w:r>
+        <w:rPr>
+          <w:color w:val="000000"/>
+        </w:rPr>
+        <w:t>MAQ</w:t>
+      </w:r>
+      <w:proofErr w:type="spellEnd"/>
+      <w:r>
+        <w:rPr>
+          <w:color w:val="000000"/>
+        </w:rPr>
+        <w:t xml:space="preserve"> to generate a composite score. Thereafter, the composite was reverse coded as to have higher scores indicate higher risk in the physical domain. </w:t>
       </w:r>
     </w:p>
     <w:p>
@@ -3139,19 +3479,7 @@
         <w:rPr>
           <w:rFonts w:eastAsia="SimSun"/>
         </w:rPr>
-        <w:t xml:space="preserve">The final sample size for the </w:t>
-      </w:r>
-      <w:r>
-        <w:rPr>
-          <w:rFonts w:eastAsia="SimSun"/>
-        </w:rPr>
-        <w:t xml:space="preserve">intent-to-treat </w:t>
-      </w:r>
-      <w:r>
-        <w:rPr>
-          <w:rFonts w:eastAsia="SimSun"/>
-        </w:rPr>
-        <w:t>analysis was 176.</w:t>
+        <w:t>The final sample size for the analysis was 176.</w:t>
       </w:r>
     </w:p>
     <w:p>
@@ -3170,7 +3498,23 @@
           <w:rFonts w:eastAsia="SimSun"/>
           <w:color w:val="222222"/>
         </w:rPr>
-        <w:t xml:space="preserve">Data analysis was conducted in Stata 14 (StataCorp, 2015). </w:t>
+        <w:t>Data analysis was conducted in Stata 14 (</w:t>
+      </w:r>
+      <w:proofErr w:type="spellStart"/>
+      <w:r>
+        <w:rPr>
+          <w:rFonts w:eastAsia="SimSun"/>
+          <w:color w:val="222222"/>
+        </w:rPr>
+        <w:t>StataCorp</w:t>
+      </w:r>
+      <w:proofErr w:type="spellEnd"/>
+      <w:r>
+        <w:rPr>
+          <w:rFonts w:eastAsia="SimSun"/>
+          <w:color w:val="222222"/>
+        </w:rPr>
+        <w:t xml:space="preserve">, 2015). </w:t>
       </w:r>
       <w:r>
         <w:rPr>
@@ -3611,7 +3955,6 @@
         </w:rPr>
         <w:t xml:space="preserve">ition, time, and the moderator. </w:t>
       </w:r>
-      <w:bookmarkStart w:id="1" w:name="_GoBack"/>
       <w:r>
         <w:rPr>
           <w:rFonts w:eastAsia="SimSun"/>
@@ -3710,7 +4053,6 @@
         </w:rPr>
         <w:t xml:space="preserve">. </w:t>
       </w:r>
-      <w:bookmarkEnd w:id="1"/>
       <w:r>
         <w:rPr>
           <w:rFonts w:eastAsia="SimSun"/>
@@ -3718,6 +4060,22 @@
           <w:highlight w:val="yellow"/>
         </w:rPr>
         <w:t xml:space="preserve">[Add more detail here </w:t>
+      </w:r>
+      <w:r>
+        <w:rPr>
+          <w:rFonts w:eastAsia="SimSun"/>
+          <w:color w:val="222222"/>
+          <w:highlight w:val="yellow"/>
+        </w:rPr>
+        <w:t xml:space="preserve">about </w:t>
+      </w:r>
+      <w:r>
+        <w:rPr>
+          <w:rFonts w:eastAsia="SimSun"/>
+          <w:color w:val="222222"/>
+          <w:highlight w:val="yellow"/>
+        </w:rPr>
+        <w:t xml:space="preserve">multiplicity correction </w:t>
       </w:r>
       <w:r>
         <w:rPr>
@@ -3835,8 +4193,16 @@
         <w:rPr>
           <w:highlight w:val="yellow"/>
         </w:rPr>
-        <w:t xml:space="preserve"> = )</w:t>
-      </w:r>
+        <w:t xml:space="preserve"> </w:t>
+      </w:r>
+      <w:proofErr w:type="gramStart"/>
+      <w:r>
+        <w:rPr>
+          <w:highlight w:val="yellow"/>
+        </w:rPr>
+        <w:t>= )</w:t>
+      </w:r>
+      <w:proofErr w:type="gramEnd"/>
       <w:r>
         <w:rPr>
           <w:highlight w:val="yellow"/>
@@ -3896,19 +4262,13 @@
         <w:rPr>
           <w:b/>
         </w:rPr>
-        <w:t>Aim 1.</w:t>
+        <w:t xml:space="preserve">Sleep and Circadian Outcomes </w:t>
       </w:r>
       <w:r>
         <w:rPr>
           <w:b/>
         </w:rPr>
-        <w:t xml:space="preserve"> </w:t>
-      </w:r>
-      <w:r>
-        <w:rPr>
-          <w:b/>
-        </w:rPr>
-        <w:t xml:space="preserve">Sleep and Circadian Outcomes </w:t>
+        <w:t>(Aim 1)</w:t>
       </w:r>
     </w:p>
     <w:p>
@@ -3921,10 +4281,18 @@
         <w:t xml:space="preserve">The primary sleep and circadian outcomes are </w:t>
       </w:r>
       <w:r>
-        <w:t>weeknight TST</w:t>
-      </w:r>
-      <w:r>
-        <w:t xml:space="preserve">, BT weeknights, and CMEP. </w:t>
+        <w:t xml:space="preserve">weeknight </w:t>
+      </w:r>
+      <w:proofErr w:type="spellStart"/>
+      <w:r>
+        <w:t>TST</w:t>
+      </w:r>
+      <w:proofErr w:type="spellEnd"/>
+      <w:r>
+        <w:t xml:space="preserve"> and BT as well as</w:t>
+      </w:r>
+      <w:r>
+        <w:t xml:space="preserve"> CMEP. </w:t>
       </w:r>
       <w:r>
         <w:t xml:space="preserve">Relative to PE, </w:t>
@@ -4017,7 +4385,15 @@
         <w:t xml:space="preserve">significant </w:t>
       </w:r>
       <w:r>
-        <w:t>difference between treatment conditions on weeknight TST or BT</w:t>
+        <w:t xml:space="preserve">difference between treatment conditions on weeknight </w:t>
+      </w:r>
+      <w:proofErr w:type="spellStart"/>
+      <w:r>
+        <w:t>TST</w:t>
+      </w:r>
+      <w:proofErr w:type="spellEnd"/>
+      <w:r>
+        <w:t xml:space="preserve"> or BT</w:t>
       </w:r>
       <w:r>
         <w:t xml:space="preserve"> from baseline to posttreatment or 6-month follow-up</w:t>
@@ -4039,19 +4415,46 @@
         <w:t>The secondary sleep and circadian outcomes are weeknight-weekend discrepa</w:t>
       </w:r>
       <w:r>
-        <w:t>ncy in T</w:t>
-      </w:r>
-      <w:r>
-        <w:t>ST, BT and w</w:t>
-      </w:r>
-      <w:r>
-        <w:t xml:space="preserve">akeup time, sleepiness, PSQI, and CBCL Sleep Composite. </w:t>
+        <w:t xml:space="preserve">ncy in </w:t>
+      </w:r>
+      <w:proofErr w:type="spellStart"/>
+      <w:r>
+        <w:t>T</w:t>
+      </w:r>
+      <w:r>
+        <w:t>ST</w:t>
+      </w:r>
+      <w:proofErr w:type="spellEnd"/>
+      <w:r>
+        <w:t>, BT and w</w:t>
+      </w:r>
+      <w:r>
+        <w:t>akeup, and</w:t>
+      </w:r>
+      <w:r>
+        <w:t xml:space="preserve"> sleepiness, </w:t>
+      </w:r>
+      <w:proofErr w:type="spellStart"/>
+      <w:r>
+        <w:t>PSQI</w:t>
+      </w:r>
+      <w:proofErr w:type="spellEnd"/>
+      <w:r>
+        <w:t xml:space="preserve">, and CBCL Sleep Composite. </w:t>
       </w:r>
       <w:r>
         <w:t>W</w:t>
       </w:r>
       <w:r>
-        <w:t xml:space="preserve">akeup time weeknight-weekend discrepancy, sleepiness, PSQI, and CBCL Sleep Composite all showed </w:t>
+        <w:t xml:space="preserve">akeup time weeknight-weekend discrepancy, sleepiness, </w:t>
+      </w:r>
+      <w:proofErr w:type="spellStart"/>
+      <w:r>
+        <w:t>PSQI</w:t>
+      </w:r>
+      <w:proofErr w:type="spellEnd"/>
+      <w:r>
+        <w:t xml:space="preserve">, and CBCL Sleep Composite all showed </w:t>
       </w:r>
       <w:r>
         <w:t xml:space="preserve">significant improvement for TranS-C </w:t>
@@ -4085,7 +4488,13 @@
         <w:t xml:space="preserve">relative to PE </w:t>
       </w:r>
       <w:r>
-        <w:t xml:space="preserve">were maintained through 6-month follow-up for </w:t>
+        <w:t xml:space="preserve">were maintained </w:t>
+      </w:r>
+      <w:r>
+        <w:t xml:space="preserve">from baseline </w:t>
+      </w:r>
+      <w:r>
+        <w:t xml:space="preserve">through 6-month follow-up for </w:t>
       </w:r>
       <w:r>
         <w:t>wakeup time weeknight-weekend</w:t>
@@ -4115,8 +4524,13 @@
         <w:t>)</w:t>
       </w:r>
       <w:r>
-        <w:t xml:space="preserve"> and PSQI</w:t>
-      </w:r>
+        <w:t xml:space="preserve"> and </w:t>
+      </w:r>
+      <w:proofErr w:type="spellStart"/>
+      <w:r>
+        <w:t>PSQI</w:t>
+      </w:r>
+      <w:proofErr w:type="spellEnd"/>
       <w:r>
         <w:t xml:space="preserve"> (</w:t>
       </w:r>
@@ -4139,7 +4553,13 @@
         <w:t xml:space="preserve"> = 0.02)</w:t>
       </w:r>
       <w:r>
-        <w:t xml:space="preserve">, although </w:t>
+        <w:t xml:space="preserve">, </w:t>
+      </w:r>
+      <w:r>
+        <w:t>and</w:t>
+      </w:r>
+      <w:r>
+        <w:t xml:space="preserve"> </w:t>
       </w:r>
       <w:r>
         <w:t xml:space="preserve">there was </w:t>
@@ -4172,7 +4592,15 @@
         <w:t xml:space="preserve">For sleepiness, </w:t>
       </w:r>
       <w:r>
-        <w:t xml:space="preserve">both TranS-C and PE exhibited significant decrease from post to follow-up, so there was no advantage of TranS-C over PE </w:t>
+        <w:t>both TranS-C and PE exhibited significant decrease from post to follow-up, so there was no advantage of TranS-</w:t>
+      </w:r>
+      <w:proofErr w:type="spellStart"/>
+      <w:r>
+        <w:t>C over</w:t>
+      </w:r>
+      <w:proofErr w:type="spellEnd"/>
+      <w:r>
+        <w:t xml:space="preserve"> PE </w:t>
       </w:r>
       <w:r>
         <w:t>by 6-month</w:t>
@@ -4202,7 +4630,10 @@
         <w:t xml:space="preserve">t 6-month follow-up </w:t>
       </w:r>
       <w:r>
-        <w:t xml:space="preserve">TranS-C no long had an advantage over PE.           </w:t>
+        <w:t>TranS-C no long had a</w:t>
+      </w:r>
+      <w:r>
+        <w:t xml:space="preserve">n advantage over PE. </w:t>
       </w:r>
     </w:p>
     <w:p>
@@ -4216,21 +4647,14 @@
       <w:r>
         <w:rPr>
           <w:b/>
-          <w:sz w:val="22"/>
-        </w:rPr>
-        <w:t>Aim 2</w:t>
-      </w:r>
-      <w:r>
-        <w:rPr>
-          <w:sz w:val="22"/>
-        </w:rPr>
-        <w:t xml:space="preserve">. </w:t>
+        </w:rPr>
+        <w:t>Five Health Risk Domains</w:t>
       </w:r>
       <w:r>
         <w:rPr>
           <w:b/>
         </w:rPr>
-        <w:t>Five Health Risk Domains</w:t>
+        <w:t xml:space="preserve"> (Aim 2)</w:t>
       </w:r>
     </w:p>
     <w:p>
@@ -4258,6 +4682,9 @@
         <w:t xml:space="preserve">We have also presented </w:t>
       </w:r>
       <w:r>
+        <w:t xml:space="preserve">exploratory </w:t>
+      </w:r>
+      <w:r>
         <w:t xml:space="preserve">analyses </w:t>
       </w:r>
       <w:r>
@@ -4357,52 +4784,103 @@
         <w:t xml:space="preserve"> than TranS-C</w:t>
       </w:r>
       <w:r>
+        <w:t xml:space="preserve"> during this period</w:t>
+      </w:r>
+      <w:r>
         <w:t xml:space="preserve">. </w:t>
       </w:r>
       <w:r>
+        <w:rPr>
+          <w:strike/>
+        </w:rPr>
         <w:t xml:space="preserve">However, </w:t>
       </w:r>
       <w:r>
+        <w:rPr>
+          <w:strike/>
+        </w:rPr>
         <w:t xml:space="preserve">none of </w:t>
       </w:r>
       <w:r>
+        <w:rPr>
+          <w:strike/>
+        </w:rPr>
         <w:t>the changes from baseline</w:t>
       </w:r>
       <w:r>
+        <w:rPr>
+          <w:strike/>
+        </w:rPr>
         <w:t xml:space="preserve"> to post</w:t>
       </w:r>
       <w:r>
+        <w:rPr>
+          <w:strike/>
+        </w:rPr>
         <w:t>treatment</w:t>
       </w:r>
       <w:r>
+        <w:rPr>
+          <w:strike/>
+        </w:rPr>
         <w:t xml:space="preserve"> or </w:t>
       </w:r>
       <w:r>
+        <w:rPr>
+          <w:strike/>
+        </w:rPr>
         <w:t xml:space="preserve">6-month </w:t>
       </w:r>
       <w:r>
+        <w:rPr>
+          <w:strike/>
+        </w:rPr>
         <w:t xml:space="preserve">follow-up were </w:t>
       </w:r>
       <w:r>
+        <w:rPr>
+          <w:strike/>
+        </w:rPr>
         <w:t>significant for</w:t>
       </w:r>
       <w:r>
+        <w:rPr>
+          <w:strike/>
+        </w:rPr>
         <w:t xml:space="preserve"> TranS-C </w:t>
       </w:r>
       <w:r>
+        <w:rPr>
+          <w:strike/>
+        </w:rPr>
         <w:t>or</w:t>
       </w:r>
       <w:r>
+        <w:rPr>
+          <w:strike/>
+        </w:rPr>
         <w:t xml:space="preserve"> PE (all </w:t>
       </w:r>
+      <w:proofErr w:type="spellStart"/>
       <w:r>
         <w:rPr>
           <w:i/>
+          <w:strike/>
         </w:rPr>
         <w:t>p</w:t>
       </w:r>
       <w:r>
-        <w:t xml:space="preserve">s&gt; 0.05). </w:t>
+        <w:rPr>
+          <w:strike/>
+        </w:rPr>
+        <w:t>s</w:t>
+      </w:r>
+      <w:proofErr w:type="spellEnd"/>
+      <w:r>
+        <w:rPr>
+          <w:strike/>
+        </w:rPr>
+        <w:t xml:space="preserve">&gt; 0.05). </w:t>
       </w:r>
     </w:p>
     <w:p>
@@ -4427,11 +4905,20 @@
         <w:t>one of the five parent-report composite risk scores was significantly different between treatment conditions from baseline to posttreatment or 6-month follow-up.</w:t>
       </w:r>
       <w:r>
-        <w:t xml:space="preserve"> There was a significant treatment by time interaction from posttreatment to 6-month follow-up in favor of PE, such that </w:t>
+        <w:t xml:space="preserve"> There was a significant treatment by time interaction </w:t>
+      </w:r>
+      <w:r>
+        <w:t xml:space="preserve">in the behavioral health </w:t>
+      </w:r>
+      <w:r>
+        <w:t xml:space="preserve">domain </w:t>
+      </w:r>
+      <w:r>
+        <w:t xml:space="preserve">from posttreatment to 6-month </w:t>
       </w:r>
       <w:r>
         <w:lastRenderedPageBreak/>
-        <w:t>there was significantly more reduction in the parent-report composite scores in the behavioral domain for PE over TranS-C during that period</w:t>
+        <w:t>follow-up in favor of PE, such that there was significantly more reduction in the parent-report composite scores in the behavioral domain for PE over TranS-C during that period</w:t>
       </w:r>
       <w:r>
         <w:t xml:space="preserve">, although there was no significant difference between treatment </w:t>
@@ -4484,6 +4971,7 @@
       <w:r>
         <w:t xml:space="preserve"> PE from pre to post. However, by 6-month follow-up, this advantage has diminished. At 6-month follow-up, both TranS-C and PE exhibited a significant decrease of thought problems compared to pre (both </w:t>
       </w:r>
+      <w:proofErr w:type="spellStart"/>
       <w:r>
         <w:rPr>
           <w:i/>
@@ -4491,7 +4979,11 @@
         <w:t>p</w:t>
       </w:r>
       <w:r>
-        <w:t xml:space="preserve">s &lt; 0.002). TranS-C maintained the treatment gain for this outcome, but </w:t>
+        <w:t>s</w:t>
+      </w:r>
+      <w:proofErr w:type="spellEnd"/>
+      <w:r>
+        <w:t xml:space="preserve"> &lt; 0.002). TranS-C maintained the treatment gain for this outcome, but </w:t>
       </w:r>
       <w:r>
         <w:t>PE caught up</w:t>
@@ -4505,6 +4997,7 @@
       <w:r>
         <w:t xml:space="preserve"> to follow-up. For CBCL rule breaking behavior, there was a significant difference in the slopes of TranS-C vs. PE from post to 6-month follow-up. However, the changes from pre to post or follow-up were not significant for both TranS-C and PE (all </w:t>
       </w:r>
+      <w:proofErr w:type="spellStart"/>
       <w:r>
         <w:rPr>
           <w:i/>
@@ -4512,7 +5005,11 @@
         <w:t>p</w:t>
       </w:r>
       <w:r>
-        <w:t>s &gt; .05)</w:t>
+        <w:t>s</w:t>
+      </w:r>
+      <w:proofErr w:type="spellEnd"/>
+      <w:r>
+        <w:t xml:space="preserve"> &gt; .05)</w:t>
       </w:r>
     </w:p>
     <w:p>
@@ -4524,19 +5021,19 @@
         <w:rPr>
           <w:b/>
         </w:rPr>
-        <w:t xml:space="preserve">Aim 3: </w:t>
+        <w:t>Treatment Moderators</w:t>
       </w:r>
       <w:r>
         <w:rPr>
           <w:b/>
         </w:rPr>
-        <w:t>Treatment Moderators</w:t>
+        <w:t xml:space="preserve"> </w:t>
       </w:r>
       <w:r>
         <w:rPr>
           <w:b/>
         </w:rPr>
-        <w:t xml:space="preserve"> </w:t>
+        <w:t>(Aim 3)</w:t>
       </w:r>
     </w:p>
     <w:p>
@@ -4557,10 +5054,34 @@
         <w:t xml:space="preserve"> (</w:t>
       </w:r>
       <w:r>
-        <w:t>participants met between one to five risk domains as part of the eligibility criteria</w:t>
-      </w:r>
-      <w:r>
+        <w:rPr>
+          <w:highlight w:val="yellow"/>
+        </w:rPr>
+        <w:t xml:space="preserve">participants met between one to five risk domains as part of the eligibility </w:t>
+      </w:r>
+      <w:r>
+        <w:rPr>
+          <w:highlight w:val="yellow"/>
+        </w:rPr>
+        <w:t xml:space="preserve">and inclusion </w:t>
+      </w:r>
+      <w:r>
+        <w:rPr>
+          <w:highlight w:val="yellow"/>
+        </w:rPr>
+        <w:t>criteria</w:t>
+      </w:r>
+      <w:r>
+        <w:rPr>
+          <w:highlight w:val="yellow"/>
+        </w:rPr>
         <w:t xml:space="preserve"> at baseline</w:t>
+      </w:r>
+      <w:r>
+        <w:rPr>
+          <w:highlight w:val="yellow"/>
+        </w:rPr>
+        <w:t>; see Table X</w:t>
       </w:r>
       <w:r>
         <w:t>)</w:t>
@@ -4743,7 +5264,56 @@
         <w:t xml:space="preserve"> = 0.016)</w:t>
       </w:r>
       <w:r>
-        <w:t xml:space="preserve">. </w:t>
+        <w:t xml:space="preserve">, </w:t>
+      </w:r>
+      <w:r>
+        <w:t>suggesting</w:t>
+      </w:r>
+      <w:r>
+        <w:t xml:space="preserve"> that treatment effect was better </w:t>
+      </w:r>
+      <w:r>
+        <w:lastRenderedPageBreak/>
+        <w:t>maintained for younger rather than older adolescents</w:t>
+      </w:r>
+      <w:r>
+        <w:t xml:space="preserve"> from posttreatment to 6-month follow-up</w:t>
+      </w:r>
+      <w:r>
+        <w:t xml:space="preserve"> (</w:t>
+      </w:r>
+      <w:r>
+        <w:t xml:space="preserve">TranS-C vs. PE contrast: </w:t>
+      </w:r>
+      <w:r>
+        <w:rPr>
+          <w:i/>
+        </w:rPr>
+        <w:t>b</w:t>
+      </w:r>
+      <w:r>
+        <w:t xml:space="preserve"> = 0.34, </w:t>
+      </w:r>
+      <w:r>
+        <w:rPr>
+          <w:i/>
+        </w:rPr>
+        <w:t>SE</w:t>
+      </w:r>
+      <w:r>
+        <w:t xml:space="preserve"> = 0.09, </w:t>
+      </w:r>
+      <w:r>
+        <w:rPr>
+          <w:i/>
+        </w:rPr>
+        <w:t>p</w:t>
+      </w:r>
+      <w:r>
+        <w:t xml:space="preserve"> &lt; 0.001</w:t>
+      </w:r>
+      <w:r>
+        <w:t xml:space="preserve">). </w:t>
       </w:r>
     </w:p>
     <w:p>
@@ -4752,7 +5322,6 @@
         <w:ind w:firstLine="720"/>
       </w:pPr>
       <w:r>
-        <w:lastRenderedPageBreak/>
         <w:t xml:space="preserve">For the number </w:t>
       </w:r>
       <w:r>
@@ -4765,7 +5334,13 @@
         <w:t xml:space="preserve">treatment by time by risk domains interaction </w:t>
       </w:r>
       <w:r>
-        <w:t xml:space="preserve">for youth self-report composite risk in behavioral domain, </w:t>
+        <w:t xml:space="preserve">for youth self-report composite risk in behavioral </w:t>
+      </w:r>
+      <w:r>
+        <w:t xml:space="preserve">health </w:t>
+      </w:r>
+      <w:r>
+        <w:t xml:space="preserve">domain, </w:t>
       </w:r>
       <w:r>
         <w:rPr>
@@ -4870,6 +5445,135 @@
         <w:t xml:space="preserve"> </w:t>
       </w:r>
       <w:r>
+        <w:t xml:space="preserve">As shown in </w:t>
+      </w:r>
+      <w:r>
+        <w:rPr>
+          <w:i/>
+        </w:rPr>
+        <w:t>Figure X</w:t>
+      </w:r>
+      <w:r>
+        <w:t xml:space="preserve">, </w:t>
+      </w:r>
+      <w:r>
+        <w:t xml:space="preserve">adolescents </w:t>
+      </w:r>
+      <w:r>
+        <w:t xml:space="preserve">who </w:t>
+      </w:r>
+      <w:r>
+        <w:t xml:space="preserve">met criteria in 3 or more risk domains </w:t>
+      </w:r>
+      <w:r>
+        <w:t xml:space="preserve">had significant greater reduction in behavioral risk </w:t>
+      </w:r>
+      <w:r>
+        <w:t>from pretreatment to</w:t>
+      </w:r>
+      <w:r>
+        <w:t xml:space="preserve"> posttreatment</w:t>
+      </w:r>
+      <w:r>
+        <w:t xml:space="preserve"> (</w:t>
+      </w:r>
+      <w:r>
+        <w:t xml:space="preserve">TranS-C vs. PE </w:t>
+      </w:r>
+      <w:r>
+        <w:t>contrast</w:t>
+      </w:r>
+      <w:r>
+        <w:t xml:space="preserve">: </w:t>
+      </w:r>
+      <w:r>
+        <w:rPr>
+          <w:i/>
+        </w:rPr>
+        <w:t>b</w:t>
+      </w:r>
+      <w:r>
+        <w:t xml:space="preserve"> = -0.41, </w:t>
+      </w:r>
+      <w:r>
+        <w:rPr>
+          <w:i/>
+        </w:rPr>
+        <w:t>SE</w:t>
+      </w:r>
+      <w:r>
+        <w:t xml:space="preserve"> = 0.20, </w:t>
+      </w:r>
+      <w:r>
+        <w:rPr>
+          <w:i/>
+        </w:rPr>
+        <w:t>p</w:t>
+      </w:r>
+      <w:r>
+        <w:t xml:space="preserve"> = 0.04</w:t>
+      </w:r>
+      <w:r>
+        <w:t>)</w:t>
+      </w:r>
+      <w:r>
+        <w:t xml:space="preserve"> and</w:t>
+      </w:r>
+      <w:r>
+        <w:t xml:space="preserve"> from pretreatment to</w:t>
+      </w:r>
+      <w:r>
+        <w:t xml:space="preserve"> 6-month follow-up</w:t>
+      </w:r>
+      <w:r>
+        <w:t xml:space="preserve"> </w:t>
+      </w:r>
+      <w:r>
+        <w:t xml:space="preserve">(TranS-C vs. PE contrast: </w:t>
+      </w:r>
+      <w:r>
+        <w:rPr>
+          <w:i/>
+        </w:rPr>
+        <w:t>b</w:t>
+      </w:r>
+      <w:r>
+        <w:t xml:space="preserve"> = -0.57</w:t>
+      </w:r>
+      <w:r>
+        <w:t xml:space="preserve">, </w:t>
+      </w:r>
+      <w:r>
+        <w:rPr>
+          <w:i/>
+        </w:rPr>
+        <w:t>SE</w:t>
+      </w:r>
+      <w:r>
+        <w:t xml:space="preserve"> = 0.20, </w:t>
+      </w:r>
+      <w:r>
+        <w:rPr>
+          <w:i/>
+        </w:rPr>
+        <w:t>p</w:t>
+      </w:r>
+      <w:r>
+        <w:t xml:space="preserve"> &lt; 0.001</w:t>
+      </w:r>
+      <w:r>
+        <w:t>)</w:t>
+      </w:r>
+      <w:r>
+        <w:t>.</w:t>
+      </w:r>
+      <w:r>
+        <w:t xml:space="preserve"> </w:t>
+      </w:r>
+      <w:r>
+        <w:t xml:space="preserve"> </w:t>
+      </w:r>
+      <w:r>
         <w:t>We also explored the specific measure</w:t>
       </w:r>
       <w:r>
@@ -4934,39 +5638,16 @@
       <w:pPr>
         <w:spacing w:line="480" w:lineRule="auto"/>
         <w:rPr>
-          <w:color w:val="FF0000"/>
-        </w:rPr>
-      </w:pPr>
-      <w:r>
-        <w:rPr>
-          <w:color w:val="FF0000"/>
-        </w:rPr>
-        <w:t xml:space="preserve">*need a table to report corrected </w:t>
-      </w:r>
-      <w:r>
-        <w:rPr>
           <w:i/>
           <w:color w:val="FF0000"/>
         </w:rPr>
-        <w:t>p</w:t>
-      </w:r>
-      <w:r>
-        <w:rPr>
+      </w:pPr>
+      <w:r>
+        <w:rPr>
+          <w:i/>
           <w:color w:val="FF0000"/>
         </w:rPr>
-        <w:t xml:space="preserve">-values </w:t>
-      </w:r>
-      <w:r>
-        <w:rPr>
-          <w:color w:val="FF0000"/>
-        </w:rPr>
-        <w:t xml:space="preserve">for the moderation section </w:t>
-      </w:r>
-      <w:r>
-        <w:rPr>
-          <w:color w:val="FF0000"/>
-        </w:rPr>
-        <w:t>(Blake study has a table that can serve as a template)</w:t>
+        <w:t xml:space="preserve">Note to self: </w:t>
       </w:r>
     </w:p>
     <w:p>
@@ -4980,7 +5661,46 @@
         <w:rPr>
           <w:color w:val="FF0000"/>
         </w:rPr>
-        <w:t xml:space="preserve">*interpret these effects and make graphs </w:t>
+        <w:t xml:space="preserve">*need a table to report corrected </w:t>
+      </w:r>
+      <w:r>
+        <w:rPr>
+          <w:i/>
+          <w:color w:val="FF0000"/>
+        </w:rPr>
+        <w:t>p</w:t>
+      </w:r>
+      <w:r>
+        <w:rPr>
+          <w:color w:val="FF0000"/>
+        </w:rPr>
+        <w:t xml:space="preserve">-values </w:t>
+      </w:r>
+      <w:r>
+        <w:rPr>
+          <w:color w:val="FF0000"/>
+        </w:rPr>
+        <w:t xml:space="preserve">for </w:t>
+      </w:r>
+      <w:proofErr w:type="spellStart"/>
+      <w:r>
+        <w:rPr>
+          <w:color w:val="FF0000"/>
+        </w:rPr>
+        <w:t>tx</w:t>
+      </w:r>
+      <w:proofErr w:type="spellEnd"/>
+      <w:r>
+        <w:rPr>
+          <w:color w:val="FF0000"/>
+        </w:rPr>
+        <w:t xml:space="preserve"> moderation </w:t>
+      </w:r>
+      <w:r>
+        <w:rPr>
+          <w:color w:val="FF0000"/>
+        </w:rPr>
+        <w:t>(Blake study has a table that can serve as a template)</w:t>
       </w:r>
     </w:p>
     <w:p>
@@ -4994,7 +5714,51 @@
         <w:rPr>
           <w:color w:val="FF0000"/>
         </w:rPr>
-        <w:t>*see if post to follow-up would make more sense to report</w:t>
+        <w:t>*</w:t>
+      </w:r>
+      <w:r>
+        <w:rPr>
+          <w:color w:val="FF0000"/>
+        </w:rPr>
+        <w:t xml:space="preserve">simple slope analysis for the </w:t>
+      </w:r>
+      <w:r>
+        <w:rPr>
+          <w:color w:val="FF0000"/>
+        </w:rPr>
+        <w:t>significant</w:t>
+      </w:r>
+      <w:r>
+        <w:rPr>
+          <w:color w:val="FF0000"/>
+        </w:rPr>
+        <w:t xml:space="preserve"> age moderation? </w:t>
+      </w:r>
+      <w:r>
+        <w:rPr>
+          <w:color w:val="FF0000"/>
+        </w:rPr>
+        <w:t xml:space="preserve">Make a graph for this. </w:t>
+      </w:r>
+    </w:p>
+    <w:p>
+      <w:pPr>
+        <w:spacing w:line="480" w:lineRule="auto"/>
+        <w:rPr>
+          <w:color w:val="FF0000"/>
+        </w:rPr>
+      </w:pPr>
+      <w:r>
+        <w:rPr>
+          <w:color w:val="FF0000"/>
+        </w:rPr>
+        <w:t>*</w:t>
+      </w:r>
+      <w:r>
+        <w:rPr>
+          <w:color w:val="FF0000"/>
+        </w:rPr>
+        <w:t>multiplicity correction for Aim 2 (exploratory analyses on specific measures)</w:t>
       </w:r>
     </w:p>
     <w:p>
@@ -5792,7 +6556,25 @@
                 <w:sz w:val="18"/>
                 <w:szCs w:val="18"/>
               </w:rPr>
-              <w:t xml:space="preserve">  SD-TST weeknights*</w:t>
+              <w:t xml:space="preserve">  SD-</w:t>
+            </w:r>
+            <w:proofErr w:type="spellStart"/>
+            <w:r>
+              <w:rPr>
+                <w:color w:val="000000"/>
+                <w:sz w:val="18"/>
+                <w:szCs w:val="18"/>
+              </w:rPr>
+              <w:t>TST</w:t>
+            </w:r>
+            <w:proofErr w:type="spellEnd"/>
+            <w:r>
+              <w:rPr>
+                <w:color w:val="000000"/>
+                <w:sz w:val="18"/>
+                <w:szCs w:val="18"/>
+              </w:rPr>
+              <w:t xml:space="preserve"> weeknights*</w:t>
             </w:r>
           </w:p>
         </w:tc>
@@ -6190,7 +6972,25 @@
                 <w:sz w:val="18"/>
                 <w:szCs w:val="18"/>
               </w:rPr>
-              <w:t xml:space="preserve">  SD-TST weeknight-weekend discrepancy</w:t>
+              <w:t xml:space="preserve">  SD-</w:t>
+            </w:r>
+            <w:proofErr w:type="spellStart"/>
+            <w:r>
+              <w:rPr>
+                <w:color w:val="000000"/>
+                <w:sz w:val="18"/>
+                <w:szCs w:val="18"/>
+              </w:rPr>
+              <w:t>TST</w:t>
+            </w:r>
+            <w:proofErr w:type="spellEnd"/>
+            <w:r>
+              <w:rPr>
+                <w:color w:val="000000"/>
+                <w:sz w:val="18"/>
+                <w:szCs w:val="18"/>
+              </w:rPr>
+              <w:t xml:space="preserve"> weeknight-weekend discrepancy</w:t>
             </w:r>
           </w:p>
         </w:tc>
@@ -6588,7 +7388,25 @@
                 <w:sz w:val="18"/>
                 <w:szCs w:val="18"/>
               </w:rPr>
-              <w:t xml:space="preserve">  SD-WUP weeknight-weekend discrepancy</w:t>
+              <w:t xml:space="preserve">  SD-</w:t>
+            </w:r>
+            <w:proofErr w:type="spellStart"/>
+            <w:r>
+              <w:rPr>
+                <w:color w:val="000000"/>
+                <w:sz w:val="18"/>
+                <w:szCs w:val="18"/>
+              </w:rPr>
+              <w:t>WUP</w:t>
+            </w:r>
+            <w:proofErr w:type="spellEnd"/>
+            <w:r>
+              <w:rPr>
+                <w:color w:val="000000"/>
+                <w:sz w:val="18"/>
+                <w:szCs w:val="18"/>
+              </w:rPr>
+              <w:t xml:space="preserve"> weeknight-weekend discrepancy</w:t>
             </w:r>
           </w:p>
         </w:tc>
@@ -6986,8 +7804,18 @@
                 <w:sz w:val="18"/>
                 <w:szCs w:val="18"/>
               </w:rPr>
-              <w:t xml:space="preserve">  PSQI</w:t>
-            </w:r>
+              <w:t xml:space="preserve">  </w:t>
+            </w:r>
+            <w:proofErr w:type="spellStart"/>
+            <w:r>
+              <w:rPr>
+                <w:color w:val="000000"/>
+                <w:sz w:val="18"/>
+                <w:szCs w:val="18"/>
+              </w:rPr>
+              <w:t>PSQI</w:t>
+            </w:r>
+            <w:proofErr w:type="spellEnd"/>
           </w:p>
         </w:tc>
         <w:tc>
@@ -8031,8 +8859,18 @@
                 <w:sz w:val="18"/>
                 <w:szCs w:val="18"/>
               </w:rPr>
-              <w:t xml:space="preserve">     CDRS</w:t>
-            </w:r>
+              <w:t xml:space="preserve">     </w:t>
+            </w:r>
+            <w:proofErr w:type="spellStart"/>
+            <w:r>
+              <w:rPr>
+                <w:color w:val="000000"/>
+                <w:sz w:val="18"/>
+                <w:szCs w:val="18"/>
+              </w:rPr>
+              <w:t>CDRS</w:t>
+            </w:r>
+            <w:proofErr w:type="spellEnd"/>
           </w:p>
         </w:tc>
         <w:tc>
@@ -8230,8 +9068,18 @@
                 <w:sz w:val="18"/>
                 <w:szCs w:val="18"/>
               </w:rPr>
-              <w:t xml:space="preserve">     MASC</w:t>
-            </w:r>
+              <w:t xml:space="preserve">     </w:t>
+            </w:r>
+            <w:proofErr w:type="spellStart"/>
+            <w:r>
+              <w:rPr>
+                <w:color w:val="000000"/>
+                <w:sz w:val="18"/>
+                <w:szCs w:val="18"/>
+              </w:rPr>
+              <w:t>MASC</w:t>
+            </w:r>
+            <w:proofErr w:type="spellEnd"/>
           </w:p>
         </w:tc>
         <w:tc>
@@ -8974,7 +9822,25 @@
                 <w:sz w:val="18"/>
                 <w:szCs w:val="18"/>
               </w:rPr>
-              <w:t xml:space="preserve">     YSAS (school/cognitive items)</w:t>
+              <w:t xml:space="preserve">     </w:t>
+            </w:r>
+            <w:proofErr w:type="spellStart"/>
+            <w:r>
+              <w:rPr>
+                <w:color w:val="000000"/>
+                <w:sz w:val="18"/>
+                <w:szCs w:val="18"/>
+              </w:rPr>
+              <w:t>YSAS</w:t>
+            </w:r>
+            <w:proofErr w:type="spellEnd"/>
+            <w:r>
+              <w:rPr>
+                <w:color w:val="000000"/>
+                <w:sz w:val="18"/>
+                <w:szCs w:val="18"/>
+              </w:rPr>
+              <w:t xml:space="preserve"> (school/cognitive items)</w:t>
             </w:r>
           </w:p>
         </w:tc>
@@ -10255,7 +11121,25 @@
                 <w:sz w:val="18"/>
                 <w:szCs w:val="18"/>
               </w:rPr>
-              <w:t xml:space="preserve">     YSAS: Friends</w:t>
+              <w:t xml:space="preserve">     </w:t>
+            </w:r>
+            <w:proofErr w:type="spellStart"/>
+            <w:r>
+              <w:rPr>
+                <w:color w:val="000000"/>
+                <w:sz w:val="18"/>
+                <w:szCs w:val="18"/>
+              </w:rPr>
+              <w:t>YSAS</w:t>
+            </w:r>
+            <w:proofErr w:type="spellEnd"/>
+            <w:r>
+              <w:rPr>
+                <w:color w:val="000000"/>
+                <w:sz w:val="18"/>
+                <w:szCs w:val="18"/>
+              </w:rPr>
+              <w:t>: Friends</w:t>
             </w:r>
           </w:p>
         </w:tc>
@@ -10454,7 +11338,25 @@
                 <w:sz w:val="18"/>
                 <w:szCs w:val="18"/>
               </w:rPr>
-              <w:t xml:space="preserve">     YSAS: Family</w:t>
+              <w:t xml:space="preserve">     </w:t>
+            </w:r>
+            <w:proofErr w:type="spellStart"/>
+            <w:r>
+              <w:rPr>
+                <w:color w:val="000000"/>
+                <w:sz w:val="18"/>
+                <w:szCs w:val="18"/>
+              </w:rPr>
+              <w:t>YSAS</w:t>
+            </w:r>
+            <w:proofErr w:type="spellEnd"/>
+            <w:r>
+              <w:rPr>
+                <w:color w:val="000000"/>
+                <w:sz w:val="18"/>
+                <w:szCs w:val="18"/>
+              </w:rPr>
+              <w:t>: Family</w:t>
             </w:r>
           </w:p>
         </w:tc>
@@ -10653,7 +11555,25 @@
                 <w:sz w:val="18"/>
                 <w:szCs w:val="18"/>
               </w:rPr>
-              <w:t xml:space="preserve">     YSAS: Romantic</w:t>
+              <w:t xml:space="preserve">     </w:t>
+            </w:r>
+            <w:proofErr w:type="spellStart"/>
+            <w:r>
+              <w:rPr>
+                <w:color w:val="000000"/>
+                <w:sz w:val="18"/>
+                <w:szCs w:val="18"/>
+              </w:rPr>
+              <w:t>YSAS</w:t>
+            </w:r>
+            <w:proofErr w:type="spellEnd"/>
+            <w:r>
+              <w:rPr>
+                <w:color w:val="000000"/>
+                <w:sz w:val="18"/>
+                <w:szCs w:val="18"/>
+              </w:rPr>
+              <w:t>: Romantic</w:t>
             </w:r>
           </w:p>
         </w:tc>
@@ -11198,8 +12118,18 @@
                 <w:sz w:val="18"/>
                 <w:szCs w:val="18"/>
               </w:rPr>
-              <w:t xml:space="preserve">     MAQ</w:t>
-            </w:r>
+              <w:t xml:space="preserve">     </w:t>
+            </w:r>
+            <w:proofErr w:type="spellStart"/>
+            <w:r>
+              <w:rPr>
+                <w:color w:val="000000"/>
+                <w:sz w:val="18"/>
+                <w:szCs w:val="18"/>
+              </w:rPr>
+              <w:t>MAQ</w:t>
+            </w:r>
+            <w:proofErr w:type="spellEnd"/>
           </w:p>
         </w:tc>
         <w:tc>
@@ -11397,8 +12327,18 @@
                 <w:sz w:val="18"/>
                 <w:szCs w:val="18"/>
               </w:rPr>
-              <w:t xml:space="preserve">     PHQ</w:t>
-            </w:r>
+              <w:t xml:space="preserve">     </w:t>
+            </w:r>
+            <w:proofErr w:type="spellStart"/>
+            <w:r>
+              <w:rPr>
+                <w:color w:val="000000"/>
+                <w:sz w:val="18"/>
+                <w:szCs w:val="18"/>
+              </w:rPr>
+              <w:t>PHQ</w:t>
+            </w:r>
+            <w:proofErr w:type="spellEnd"/>
           </w:p>
         </w:tc>
         <w:tc>
@@ -16030,13 +16970,23 @@
                 <w:szCs w:val="18"/>
               </w:rPr>
             </w:pPr>
-            <w:r>
-              <w:rPr>
-                <w:color w:val="000000"/>
-                <w:sz w:val="18"/>
-                <w:szCs w:val="18"/>
-              </w:rPr>
-              <w:t>TST weeknights*</w:t>
+            <w:proofErr w:type="spellStart"/>
+            <w:r>
+              <w:rPr>
+                <w:color w:val="000000"/>
+                <w:sz w:val="18"/>
+                <w:szCs w:val="18"/>
+              </w:rPr>
+              <w:t>TST</w:t>
+            </w:r>
+            <w:proofErr w:type="spellEnd"/>
+            <w:r>
+              <w:rPr>
+                <w:color w:val="000000"/>
+                <w:sz w:val="18"/>
+                <w:szCs w:val="18"/>
+              </w:rPr>
+              <w:t xml:space="preserve"> weeknights*</w:t>
             </w:r>
           </w:p>
         </w:tc>
@@ -16572,13 +17522,23 @@
                 <w:szCs w:val="18"/>
               </w:rPr>
             </w:pPr>
-            <w:r>
-              <w:rPr>
-                <w:color w:val="000000"/>
-                <w:sz w:val="18"/>
-                <w:szCs w:val="18"/>
-              </w:rPr>
-              <w:t>TST weeknight-weekend discrepancy</w:t>
+            <w:proofErr w:type="spellStart"/>
+            <w:r>
+              <w:rPr>
+                <w:color w:val="000000"/>
+                <w:sz w:val="18"/>
+                <w:szCs w:val="18"/>
+              </w:rPr>
+              <w:t>TST</w:t>
+            </w:r>
+            <w:proofErr w:type="spellEnd"/>
+            <w:r>
+              <w:rPr>
+                <w:color w:val="000000"/>
+                <w:sz w:val="18"/>
+                <w:szCs w:val="18"/>
+              </w:rPr>
+              <w:t xml:space="preserve"> weeknight-weekend discrepancy</w:t>
             </w:r>
           </w:p>
         </w:tc>
@@ -17114,13 +18074,23 @@
                 <w:szCs w:val="18"/>
               </w:rPr>
             </w:pPr>
-            <w:r>
-              <w:rPr>
-                <w:color w:val="000000"/>
-                <w:sz w:val="18"/>
-                <w:szCs w:val="18"/>
-              </w:rPr>
-              <w:t>WUP weeknight-weekend discrepancy</w:t>
+            <w:proofErr w:type="spellStart"/>
+            <w:r>
+              <w:rPr>
+                <w:color w:val="000000"/>
+                <w:sz w:val="18"/>
+                <w:szCs w:val="18"/>
+              </w:rPr>
+              <w:t>WUP</w:t>
+            </w:r>
+            <w:proofErr w:type="spellEnd"/>
+            <w:r>
+              <w:rPr>
+                <w:color w:val="000000"/>
+                <w:sz w:val="18"/>
+                <w:szCs w:val="18"/>
+              </w:rPr>
+              <w:t xml:space="preserve"> weeknight-weekend discrepancy</w:t>
             </w:r>
           </w:p>
         </w:tc>
@@ -17656,6 +18626,7 @@
                 <w:szCs w:val="18"/>
               </w:rPr>
             </w:pPr>
+            <w:proofErr w:type="spellStart"/>
             <w:r>
               <w:rPr>
                 <w:color w:val="000000"/>
@@ -17664,6 +18635,7 @@
               </w:rPr>
               <w:t>PSQI</w:t>
             </w:r>
+            <w:proofErr w:type="spellEnd"/>
           </w:p>
         </w:tc>
         <w:tc>
@@ -18870,6 +19842,7 @@
               </w:rPr>
               <w:t xml:space="preserve">  </w:t>
             </w:r>
+            <w:proofErr w:type="spellStart"/>
             <w:r>
               <w:rPr>
                 <w:color w:val="000000"/>
@@ -18878,6 +19851,7 @@
               </w:rPr>
               <w:t>CDRS</w:t>
             </w:r>
+            <w:proofErr w:type="spellEnd"/>
           </w:p>
         </w:tc>
         <w:tc>
@@ -19147,8 +20121,18 @@
                 <w:sz w:val="18"/>
                 <w:szCs w:val="18"/>
               </w:rPr>
-              <w:t xml:space="preserve">  MASC</w:t>
-            </w:r>
+              <w:t xml:space="preserve">  </w:t>
+            </w:r>
+            <w:proofErr w:type="spellStart"/>
+            <w:r>
+              <w:rPr>
+                <w:color w:val="000000"/>
+                <w:sz w:val="18"/>
+                <w:szCs w:val="18"/>
+              </w:rPr>
+              <w:t>MASC</w:t>
+            </w:r>
+            <w:proofErr w:type="spellEnd"/>
           </w:p>
         </w:tc>
         <w:tc>
@@ -20139,7 +21123,25 @@
                 <w:sz w:val="18"/>
                 <w:szCs w:val="18"/>
               </w:rPr>
-              <w:t xml:space="preserve">  YSAS (school/cognitive)</w:t>
+              <w:t xml:space="preserve">  </w:t>
+            </w:r>
+            <w:proofErr w:type="spellStart"/>
+            <w:r>
+              <w:rPr>
+                <w:color w:val="000000"/>
+                <w:sz w:val="18"/>
+                <w:szCs w:val="18"/>
+              </w:rPr>
+              <w:t>YSAS</w:t>
+            </w:r>
+            <w:proofErr w:type="spellEnd"/>
+            <w:r>
+              <w:rPr>
+                <w:color w:val="000000"/>
+                <w:sz w:val="18"/>
+                <w:szCs w:val="18"/>
+              </w:rPr>
+              <w:t xml:space="preserve"> (school/cognitive)</w:t>
             </w:r>
           </w:p>
         </w:tc>
@@ -21860,7 +22862,25 @@
                 <w:sz w:val="18"/>
                 <w:szCs w:val="18"/>
               </w:rPr>
-              <w:t xml:space="preserve">  YSAS: Friends</w:t>
+              <w:t xml:space="preserve">  </w:t>
+            </w:r>
+            <w:proofErr w:type="spellStart"/>
+            <w:r>
+              <w:rPr>
+                <w:color w:val="000000"/>
+                <w:sz w:val="18"/>
+                <w:szCs w:val="18"/>
+              </w:rPr>
+              <w:t>YSAS</w:t>
+            </w:r>
+            <w:proofErr w:type="spellEnd"/>
+            <w:r>
+              <w:rPr>
+                <w:color w:val="000000"/>
+                <w:sz w:val="18"/>
+                <w:szCs w:val="18"/>
+              </w:rPr>
+              <w:t>: Friends</w:t>
             </w:r>
           </w:p>
         </w:tc>
@@ -22131,7 +23151,25 @@
                 <w:sz w:val="18"/>
                 <w:szCs w:val="18"/>
               </w:rPr>
-              <w:t xml:space="preserve">  YSAS: Family</w:t>
+              <w:t xml:space="preserve">  </w:t>
+            </w:r>
+            <w:proofErr w:type="spellStart"/>
+            <w:r>
+              <w:rPr>
+                <w:color w:val="000000"/>
+                <w:sz w:val="18"/>
+                <w:szCs w:val="18"/>
+              </w:rPr>
+              <w:t>YSAS</w:t>
+            </w:r>
+            <w:proofErr w:type="spellEnd"/>
+            <w:r>
+              <w:rPr>
+                <w:color w:val="000000"/>
+                <w:sz w:val="18"/>
+                <w:szCs w:val="18"/>
+              </w:rPr>
+              <w:t>: Family</w:t>
             </w:r>
           </w:p>
         </w:tc>
@@ -22402,7 +23440,25 @@
                 <w:sz w:val="18"/>
                 <w:szCs w:val="18"/>
               </w:rPr>
-              <w:t xml:space="preserve">  YSAS: Romantic</w:t>
+              <w:t xml:space="preserve">  </w:t>
+            </w:r>
+            <w:proofErr w:type="spellStart"/>
+            <w:r>
+              <w:rPr>
+                <w:color w:val="000000"/>
+                <w:sz w:val="18"/>
+                <w:szCs w:val="18"/>
+              </w:rPr>
+              <w:t>YSAS</w:t>
+            </w:r>
+            <w:proofErr w:type="spellEnd"/>
+            <w:r>
+              <w:rPr>
+                <w:color w:val="000000"/>
+                <w:sz w:val="18"/>
+                <w:szCs w:val="18"/>
+              </w:rPr>
+              <w:t>: Romantic</w:t>
             </w:r>
           </w:p>
         </w:tc>
@@ -23123,8 +24179,18 @@
                 <w:sz w:val="18"/>
                 <w:szCs w:val="18"/>
               </w:rPr>
-              <w:t xml:space="preserve">   MAQ</w:t>
-            </w:r>
+              <w:t xml:space="preserve">   </w:t>
+            </w:r>
+            <w:proofErr w:type="spellStart"/>
+            <w:r>
+              <w:rPr>
+                <w:color w:val="000000"/>
+                <w:sz w:val="18"/>
+                <w:szCs w:val="18"/>
+              </w:rPr>
+              <w:t>MAQ</w:t>
+            </w:r>
+            <w:proofErr w:type="spellEnd"/>
           </w:p>
         </w:tc>
         <w:tc>
@@ -23397,8 +24463,18 @@
                 <w:sz w:val="18"/>
                 <w:szCs w:val="18"/>
               </w:rPr>
-              <w:t xml:space="preserve">   PHQ</w:t>
-            </w:r>
+              <w:t xml:space="preserve">   </w:t>
+            </w:r>
+            <w:proofErr w:type="spellStart"/>
+            <w:r>
+              <w:rPr>
+                <w:color w:val="000000"/>
+                <w:sz w:val="18"/>
+                <w:szCs w:val="18"/>
+              </w:rPr>
+              <w:t>PHQ</w:t>
+            </w:r>
+            <w:proofErr w:type="spellEnd"/>
           </w:p>
         </w:tc>
         <w:tc>
@@ -28772,6 +29848,7 @@
                 <w:szCs w:val="18"/>
               </w:rPr>
             </w:pPr>
+            <w:proofErr w:type="spellStart"/>
             <w:r>
               <w:rPr>
                 <w:i/>
@@ -28790,6 +29867,7 @@
               </w:rPr>
               <w:t>pre</w:t>
             </w:r>
+            <w:proofErr w:type="spellEnd"/>
           </w:p>
         </w:tc>
         <w:tc>
@@ -28812,6 +29890,7 @@
                 <w:szCs w:val="18"/>
               </w:rPr>
             </w:pPr>
+            <w:proofErr w:type="spellStart"/>
             <w:r>
               <w:rPr>
                 <w:i/>
@@ -28830,6 +29909,7 @@
               </w:rPr>
               <w:t>post</w:t>
             </w:r>
+            <w:proofErr w:type="spellEnd"/>
           </w:p>
         </w:tc>
         <w:tc>
@@ -28890,6 +29970,7 @@
                 <w:szCs w:val="18"/>
               </w:rPr>
             </w:pPr>
+            <w:proofErr w:type="spellStart"/>
             <w:r>
               <w:rPr>
                 <w:i/>
@@ -28906,7 +29987,17 @@
                 <w:szCs w:val="18"/>
                 <w:vertAlign w:val="subscript"/>
               </w:rPr>
-              <w:t>pre-post</w:t>
+              <w:t>pre</w:t>
+            </w:r>
+            <w:proofErr w:type="spellEnd"/>
+            <w:r>
+              <w:rPr>
+                <w:color w:val="000000"/>
+                <w:sz w:val="18"/>
+                <w:szCs w:val="18"/>
+                <w:vertAlign w:val="subscript"/>
+              </w:rPr>
+              <w:t>-post</w:t>
             </w:r>
           </w:p>
         </w:tc>
@@ -29158,7 +30249,25 @@
                 <w:sz w:val="18"/>
                 <w:szCs w:val="18"/>
               </w:rPr>
-              <w:t xml:space="preserve">  SD-TST weeknights*</w:t>
+              <w:t xml:space="preserve">  SD-</w:t>
+            </w:r>
+            <w:proofErr w:type="spellStart"/>
+            <w:r>
+              <w:rPr>
+                <w:color w:val="000000"/>
+                <w:sz w:val="18"/>
+                <w:szCs w:val="18"/>
+              </w:rPr>
+              <w:t>TST</w:t>
+            </w:r>
+            <w:proofErr w:type="spellEnd"/>
+            <w:r>
+              <w:rPr>
+                <w:color w:val="000000"/>
+                <w:sz w:val="18"/>
+                <w:szCs w:val="18"/>
+              </w:rPr>
+              <w:t xml:space="preserve"> weeknights*</w:t>
             </w:r>
           </w:p>
         </w:tc>
@@ -29500,7 +30609,25 @@
                 <w:sz w:val="18"/>
                 <w:szCs w:val="18"/>
               </w:rPr>
-              <w:t xml:space="preserve">  SD-TST weeknight-weekend discrepancy</w:t>
+              <w:t xml:space="preserve">  SD-</w:t>
+            </w:r>
+            <w:proofErr w:type="spellStart"/>
+            <w:r>
+              <w:rPr>
+                <w:color w:val="000000"/>
+                <w:sz w:val="18"/>
+                <w:szCs w:val="18"/>
+              </w:rPr>
+              <w:t>TST</w:t>
+            </w:r>
+            <w:proofErr w:type="spellEnd"/>
+            <w:r>
+              <w:rPr>
+                <w:color w:val="000000"/>
+                <w:sz w:val="18"/>
+                <w:szCs w:val="18"/>
+              </w:rPr>
+              <w:t xml:space="preserve"> weeknight-weekend discrepancy</w:t>
             </w:r>
           </w:p>
         </w:tc>
@@ -29842,7 +30969,25 @@
                 <w:sz w:val="18"/>
                 <w:szCs w:val="18"/>
               </w:rPr>
-              <w:t xml:space="preserve">  SD-WUP weeknight-weekend discrepancy</w:t>
+              <w:t xml:space="preserve">  SD-</w:t>
+            </w:r>
+            <w:proofErr w:type="spellStart"/>
+            <w:r>
+              <w:rPr>
+                <w:color w:val="000000"/>
+                <w:sz w:val="18"/>
+                <w:szCs w:val="18"/>
+              </w:rPr>
+              <w:t>WUP</w:t>
+            </w:r>
+            <w:proofErr w:type="spellEnd"/>
+            <w:r>
+              <w:rPr>
+                <w:color w:val="000000"/>
+                <w:sz w:val="18"/>
+                <w:szCs w:val="18"/>
+              </w:rPr>
+              <w:t xml:space="preserve"> weeknight-weekend discrepancy</w:t>
             </w:r>
           </w:p>
         </w:tc>
@@ -30184,8 +31329,18 @@
                 <w:sz w:val="18"/>
                 <w:szCs w:val="18"/>
               </w:rPr>
-              <w:t xml:space="preserve">  PSQI</w:t>
-            </w:r>
+              <w:t xml:space="preserve">  </w:t>
+            </w:r>
+            <w:proofErr w:type="spellStart"/>
+            <w:r>
+              <w:rPr>
+                <w:color w:val="000000"/>
+                <w:sz w:val="18"/>
+                <w:szCs w:val="18"/>
+              </w:rPr>
+              <w:t>PSQI</w:t>
+            </w:r>
+            <w:proofErr w:type="spellEnd"/>
           </w:p>
         </w:tc>
         <w:tc>
@@ -30994,8 +32149,18 @@
                 <w:sz w:val="18"/>
                 <w:szCs w:val="18"/>
               </w:rPr>
-              <w:t xml:space="preserve">     CDRS</w:t>
-            </w:r>
+              <w:t xml:space="preserve">     </w:t>
+            </w:r>
+            <w:proofErr w:type="spellStart"/>
+            <w:r>
+              <w:rPr>
+                <w:color w:val="000000"/>
+                <w:sz w:val="18"/>
+                <w:szCs w:val="18"/>
+              </w:rPr>
+              <w:t>CDRS</w:t>
+            </w:r>
+            <w:proofErr w:type="spellEnd"/>
           </w:p>
         </w:tc>
         <w:tc>
@@ -31165,8 +32330,18 @@
                 <w:sz w:val="18"/>
                 <w:szCs w:val="18"/>
               </w:rPr>
-              <w:t xml:space="preserve">     MASC</w:t>
-            </w:r>
+              <w:t xml:space="preserve">     </w:t>
+            </w:r>
+            <w:proofErr w:type="spellStart"/>
+            <w:r>
+              <w:rPr>
+                <w:color w:val="000000"/>
+                <w:sz w:val="18"/>
+                <w:szCs w:val="18"/>
+              </w:rPr>
+              <w:t>MASC</w:t>
+            </w:r>
+            <w:proofErr w:type="spellEnd"/>
           </w:p>
         </w:tc>
         <w:tc>
@@ -31804,7 +32979,25 @@
                 <w:sz w:val="18"/>
                 <w:szCs w:val="18"/>
               </w:rPr>
-              <w:t xml:space="preserve">     YSAS (school/cognitive items)</w:t>
+              <w:t xml:space="preserve">     </w:t>
+            </w:r>
+            <w:proofErr w:type="spellStart"/>
+            <w:r>
+              <w:rPr>
+                <w:color w:val="000000"/>
+                <w:sz w:val="18"/>
+                <w:szCs w:val="18"/>
+              </w:rPr>
+              <w:t>YSAS</w:t>
+            </w:r>
+            <w:proofErr w:type="spellEnd"/>
+            <w:r>
+              <w:rPr>
+                <w:color w:val="000000"/>
+                <w:sz w:val="18"/>
+                <w:szCs w:val="18"/>
+              </w:rPr>
+              <w:t xml:space="preserve"> (school/cognitive items)</w:t>
             </w:r>
           </w:p>
         </w:tc>
@@ -33019,7 +34212,25 @@
                 <w:sz w:val="18"/>
                 <w:szCs w:val="18"/>
               </w:rPr>
-              <w:t xml:space="preserve">     YSAS: Friends</w:t>
+              <w:t xml:space="preserve">     </w:t>
+            </w:r>
+            <w:proofErr w:type="spellStart"/>
+            <w:r>
+              <w:rPr>
+                <w:color w:val="000000"/>
+                <w:sz w:val="18"/>
+                <w:szCs w:val="18"/>
+              </w:rPr>
+              <w:t>YSAS</w:t>
+            </w:r>
+            <w:proofErr w:type="spellEnd"/>
+            <w:r>
+              <w:rPr>
+                <w:color w:val="000000"/>
+                <w:sz w:val="18"/>
+                <w:szCs w:val="18"/>
+              </w:rPr>
+              <w:t>: Friends</w:t>
             </w:r>
           </w:p>
         </w:tc>
@@ -33190,7 +34401,25 @@
                 <w:sz w:val="18"/>
                 <w:szCs w:val="18"/>
               </w:rPr>
-              <w:t xml:space="preserve">     YSAS: Family</w:t>
+              <w:t xml:space="preserve">     </w:t>
+            </w:r>
+            <w:proofErr w:type="spellStart"/>
+            <w:r>
+              <w:rPr>
+                <w:color w:val="000000"/>
+                <w:sz w:val="18"/>
+                <w:szCs w:val="18"/>
+              </w:rPr>
+              <w:t>YSAS</w:t>
+            </w:r>
+            <w:proofErr w:type="spellEnd"/>
+            <w:r>
+              <w:rPr>
+                <w:color w:val="000000"/>
+                <w:sz w:val="18"/>
+                <w:szCs w:val="18"/>
+              </w:rPr>
+              <w:t>: Family</w:t>
             </w:r>
           </w:p>
         </w:tc>
@@ -33361,7 +34590,25 @@
                 <w:sz w:val="18"/>
                 <w:szCs w:val="18"/>
               </w:rPr>
-              <w:t xml:space="preserve">     YSAS: Romantic</w:t>
+              <w:t xml:space="preserve">     </w:t>
+            </w:r>
+            <w:proofErr w:type="spellStart"/>
+            <w:r>
+              <w:rPr>
+                <w:color w:val="000000"/>
+                <w:sz w:val="18"/>
+                <w:szCs w:val="18"/>
+              </w:rPr>
+              <w:t>YSAS</w:t>
+            </w:r>
+            <w:proofErr w:type="spellEnd"/>
+            <w:r>
+              <w:rPr>
+                <w:color w:val="000000"/>
+                <w:sz w:val="18"/>
+                <w:szCs w:val="18"/>
+              </w:rPr>
+              <w:t>: Romantic</w:t>
             </w:r>
           </w:p>
         </w:tc>
@@ -33829,8 +35076,18 @@
                 <w:sz w:val="18"/>
                 <w:szCs w:val="18"/>
               </w:rPr>
-              <w:t xml:space="preserve">     MAQ</w:t>
-            </w:r>
+              <w:t xml:space="preserve">     </w:t>
+            </w:r>
+            <w:proofErr w:type="spellStart"/>
+            <w:r>
+              <w:rPr>
+                <w:color w:val="000000"/>
+                <w:sz w:val="18"/>
+                <w:szCs w:val="18"/>
+              </w:rPr>
+              <w:t>MAQ</w:t>
+            </w:r>
+            <w:proofErr w:type="spellEnd"/>
           </w:p>
         </w:tc>
         <w:tc>
@@ -34006,8 +35263,18 @@
                 <w:sz w:val="18"/>
                 <w:szCs w:val="18"/>
               </w:rPr>
-              <w:t xml:space="preserve">     PHQ</w:t>
-            </w:r>
+              <w:t xml:space="preserve">     </w:t>
+            </w:r>
+            <w:proofErr w:type="spellStart"/>
+            <w:r>
+              <w:rPr>
+                <w:color w:val="000000"/>
+                <w:sz w:val="18"/>
+                <w:szCs w:val="18"/>
+              </w:rPr>
+              <w:t>PHQ</w:t>
+            </w:r>
+            <w:proofErr w:type="spellEnd"/>
           </w:p>
         </w:tc>
         <w:tc>
@@ -37585,6 +38852,7 @@
                 <w:color w:val="000000"/>
               </w:rPr>
             </w:pPr>
+            <w:proofErr w:type="spellStart"/>
             <w:r>
               <w:rPr>
                 <w:i/>
@@ -37593,6 +38861,7 @@
               </w:rPr>
               <w:t>df</w:t>
             </w:r>
+            <w:proofErr w:type="spellEnd"/>
           </w:p>
         </w:tc>
         <w:tc>
@@ -37710,6 +38979,7 @@
                 <w:color w:val="000000"/>
               </w:rPr>
             </w:pPr>
+            <w:proofErr w:type="spellStart"/>
             <w:r>
               <w:rPr>
                 <w:i/>
@@ -37717,6 +38987,7 @@
               </w:rPr>
               <w:t>df</w:t>
             </w:r>
+            <w:proofErr w:type="spellEnd"/>
           </w:p>
         </w:tc>
         <w:tc>
@@ -37828,6 +39099,7 @@
                 <w:color w:val="000000"/>
               </w:rPr>
             </w:pPr>
+            <w:proofErr w:type="spellStart"/>
             <w:r>
               <w:rPr>
                 <w:i/>
@@ -37835,6 +39107,7 @@
               </w:rPr>
               <w:t>df</w:t>
             </w:r>
+            <w:proofErr w:type="spellEnd"/>
           </w:p>
         </w:tc>
         <w:tc>
@@ -38181,8 +39454,13 @@
             <w:hideMark/>
           </w:tcPr>
           <w:p>
-            <w:r>
-              <w:t>TST weeknights*</w:t>
+            <w:proofErr w:type="spellStart"/>
+            <w:r>
+              <w:t>TST</w:t>
+            </w:r>
+            <w:proofErr w:type="spellEnd"/>
+            <w:r>
+              <w:t xml:space="preserve"> weeknights*</w:t>
             </w:r>
           </w:p>
         </w:tc>
@@ -38699,8 +39977,13 @@
             <w:hideMark/>
           </w:tcPr>
           <w:p>
-            <w:r>
-              <w:t>TST weeknight-weekend discrepancy</w:t>
+            <w:proofErr w:type="spellStart"/>
+            <w:r>
+              <w:t>TST</w:t>
+            </w:r>
+            <w:proofErr w:type="spellEnd"/>
+            <w:r>
+              <w:t xml:space="preserve"> weeknight-weekend discrepancy</w:t>
             </w:r>
           </w:p>
         </w:tc>
@@ -39217,8 +40500,13 @@
             <w:hideMark/>
           </w:tcPr>
           <w:p>
-            <w:r>
-              <w:t>WUP weeknight-weekend discrepancy</w:t>
+            <w:proofErr w:type="spellStart"/>
+            <w:r>
+              <w:t>WUP</w:t>
+            </w:r>
+            <w:proofErr w:type="spellEnd"/>
+            <w:r>
+              <w:t xml:space="preserve"> weeknight-weekend discrepancy</w:t>
             </w:r>
           </w:p>
         </w:tc>
@@ -39735,9 +41023,11 @@
             <w:hideMark/>
           </w:tcPr>
           <w:p>
+            <w:proofErr w:type="spellStart"/>
             <w:r>
               <w:t>PSQI</w:t>
             </w:r>
+            <w:proofErr w:type="spellEnd"/>
           </w:p>
         </w:tc>
         <w:tc>
@@ -47824,6 +49114,207 @@
         </mc:AlternateContent>
       </w:r>
     </w:p>
+    <w:p/>
+    <w:p/>
+    <w:p/>
+    <w:p/>
+    <w:p/>
+    <w:p/>
+    <w:p/>
+    <w:p/>
+    <w:p/>
+    <w:p/>
+    <w:p/>
+    <w:p/>
+    <w:p/>
+    <w:p/>
+    <w:p/>
+    <w:p/>
+    <w:p/>
+    <w:p/>
+    <w:p/>
+    <w:p/>
+    <w:p/>
+    <w:p/>
+    <w:p/>
+    <w:p/>
+    <w:p/>
+    <w:p/>
+    <w:p/>
+    <w:p/>
+    <w:p/>
+    <w:p/>
+    <w:p/>
+    <w:p/>
+    <w:p/>
+    <w:p/>
+    <w:p/>
+    <w:p/>
+    <w:p/>
+    <w:p/>
+    <w:p/>
+    <w:p/>
+    <w:p/>
+    <w:p/>
+    <w:p/>
+    <w:p/>
+    <w:p>
+      <w:pPr>
+        <w:tabs>
+          <w:tab w:val="left" w:pos="2095"/>
+        </w:tabs>
+      </w:pPr>
+      <w:r>
+        <w:tab/>
+      </w:r>
+    </w:p>
+    <w:p>
+      <w:pPr>
+        <w:tabs>
+          <w:tab w:val="left" w:pos="2095"/>
+        </w:tabs>
+        <w:rPr>
+          <w:i/>
+        </w:rPr>
+      </w:pPr>
+      <w:r>
+        <w:rPr>
+          <w:i/>
+        </w:rPr>
+        <w:lastRenderedPageBreak/>
+        <w:t xml:space="preserve">Figure X. </w:t>
+      </w:r>
+    </w:p>
+    <w:p>
+      <w:pPr>
+        <w:tabs>
+          <w:tab w:val="left" w:pos="2095"/>
+        </w:tabs>
+      </w:pPr>
+    </w:p>
+    <w:p>
+      <w:pPr>
+        <w:tabs>
+          <w:tab w:val="left" w:pos="2095"/>
+        </w:tabs>
+      </w:pPr>
+      <w:r>
+        <w:drawing>
+          <wp:inline distT="0" distB="0" distL="0" distR="0" wp14:anchorId="07410067" wp14:editId="63B934CD">
+            <wp:extent cx="5029200" cy="3657600"/>
+            <wp:effectExtent l="0" t="0" r="0" b="0"/>
+            <wp:docPr id="12" name="Picture 12"/>
+            <wp:cNvGraphicFramePr>
+              <a:graphicFrameLocks xmlns:a="http://schemas.openxmlformats.org/drawingml/2006/main" noChangeAspect="1"/>
+            </wp:cNvGraphicFramePr>
+            <a:graphic xmlns:a="http://schemas.openxmlformats.org/drawingml/2006/main">
+              <a:graphicData uri="http://schemas.openxmlformats.org/drawingml/2006/picture">
+                <pic:pic xmlns:pic="http://schemas.openxmlformats.org/drawingml/2006/picture">
+                  <pic:nvPicPr>
+                    <pic:cNvPr id="1" name=""/>
+                    <pic:cNvPicPr/>
+                  </pic:nvPicPr>
+                  <pic:blipFill>
+                    <a:blip r:embed="rId10"/>
+                    <a:stretch>
+                      <a:fillRect/>
+                    </a:stretch>
+                  </pic:blipFill>
+                  <pic:spPr>
+                    <a:xfrm>
+                      <a:off x="0" y="0"/>
+                      <a:ext cx="5029200" cy="3657600"/>
+                    </a:xfrm>
+                    <a:prstGeom prst="rect">
+                      <a:avLst/>
+                    </a:prstGeom>
+                  </pic:spPr>
+                </pic:pic>
+              </a:graphicData>
+            </a:graphic>
+          </wp:inline>
+        </w:drawing>
+      </w:r>
+    </w:p>
+    <w:p>
+      <w:pPr>
+        <w:tabs>
+          <w:tab w:val="left" w:pos="2095"/>
+        </w:tabs>
+      </w:pPr>
+    </w:p>
+    <w:p>
+      <w:pPr>
+        <w:tabs>
+          <w:tab w:val="left" w:pos="2095"/>
+        </w:tabs>
+        <w:rPr>
+          <w:i/>
+        </w:rPr>
+      </w:pPr>
+      <w:r>
+        <w:rPr>
+          <w:i/>
+        </w:rPr>
+        <w:t xml:space="preserve">Figure X. </w:t>
+      </w:r>
+    </w:p>
+    <w:p>
+      <w:pPr>
+        <w:tabs>
+          <w:tab w:val="left" w:pos="2095"/>
+        </w:tabs>
+        <w:rPr>
+          <w:i/>
+        </w:rPr>
+      </w:pPr>
+      <w:bookmarkStart w:id="1" w:name="_GoBack"/>
+      <w:bookmarkEnd w:id="1"/>
+    </w:p>
+    <w:p>
+      <w:pPr>
+        <w:tabs>
+          <w:tab w:val="left" w:pos="2095"/>
+        </w:tabs>
+      </w:pPr>
+      <w:r>
+        <w:drawing>
+          <wp:inline distT="0" distB="0" distL="0" distR="0" wp14:anchorId="2D1D70C3" wp14:editId="5D7BB7BD">
+            <wp:extent cx="5029200" cy="3657600"/>
+            <wp:effectExtent l="0" t="0" r="0" b="0"/>
+            <wp:docPr id="13" name="Picture 13"/>
+            <wp:cNvGraphicFramePr>
+              <a:graphicFrameLocks xmlns:a="http://schemas.openxmlformats.org/drawingml/2006/main" noChangeAspect="1"/>
+            </wp:cNvGraphicFramePr>
+            <a:graphic xmlns:a="http://schemas.openxmlformats.org/drawingml/2006/main">
+              <a:graphicData uri="http://schemas.openxmlformats.org/drawingml/2006/picture">
+                <pic:pic xmlns:pic="http://schemas.openxmlformats.org/drawingml/2006/picture">
+                  <pic:nvPicPr>
+                    <pic:cNvPr id="1" name=""/>
+                    <pic:cNvPicPr/>
+                  </pic:nvPicPr>
+                  <pic:blipFill>
+                    <a:blip r:embed="rId11"/>
+                    <a:stretch>
+                      <a:fillRect/>
+                    </a:stretch>
+                  </pic:blipFill>
+                  <pic:spPr>
+                    <a:xfrm>
+                      <a:off x="0" y="0"/>
+                      <a:ext cx="5029200" cy="3657600"/>
+                    </a:xfrm>
+                    <a:prstGeom prst="rect">
+                      <a:avLst/>
+                    </a:prstGeom>
+                  </pic:spPr>
+                </pic:pic>
+              </a:graphicData>
+            </a:graphic>
+          </wp:inline>
+        </w:drawing>
+      </w:r>
+    </w:p>
     <w:sectPr>
       <w:pgSz w:w="12240" w:h="15840"/>
       <w:pgMar w:top="990" w:right="1440" w:bottom="1440" w:left="1440" w:header="288" w:footer="288" w:gutter="0"/>
@@ -47986,7 +49477,13 @@
       <w:ind w:right="360"/>
     </w:pPr>
     <w:r>
-      <w:t>TRANSDIAGNOSTIC SLEEP AND CIRCADIAN INTERVENTION IN YOUTH</w:t>
+      <w:t xml:space="preserve">TRANSDIAGNOSTIC SLEEP AND CIRCADIAN INTERVENTION </w:t>
+    </w:r>
+    <w:r>
+      <w:t>FOR</w:t>
+    </w:r>
+    <w:r>
+      <w:t xml:space="preserve"> YOUTH</w:t>
     </w:r>
   </w:p>
 </w:hdr>
@@ -49724,7 +51221,7 @@
 </file>
 
 <file path=customXml/itemProps1.xml><?xml version="1.0" encoding="utf-8"?>
-<ds:datastoreItem xmlns:ds="http://schemas.openxmlformats.org/officeDocument/2006/customXml" ds:itemID="{32B673AF-E8F9-2440-A85A-093632E085EB}">
+<ds:datastoreItem xmlns:ds="http://schemas.openxmlformats.org/officeDocument/2006/customXml" ds:itemID="{49647BA7-68A2-3540-8582-7EACAFA621A8}">
   <ds:schemaRefs>
     <ds:schemaRef ds:uri="http://schemas.openxmlformats.org/officeDocument/2006/bibliography"/>
   </ds:schemaRefs>

</xml_diff>